<commit_message>
Updating the code given by the teacher
</commit_message>
<xml_diff>
--- a/Lab 4 - hand-in Singh-Lovepreet.docx
+++ b/Lab 4 - hand-in Singh-Lovepreet.docx
@@ -11,7 +11,21 @@
         <w:rPr>
           <w:sz w:val="40"/>
         </w:rPr>
-        <w:t xml:space="preserve">FILL IN : Lab </w:t>
+        <w:t xml:space="preserve">FILL </w:t>
+      </w:r>
+      <w:proofErr w:type="gramStart"/>
+      <w:r>
+        <w:rPr>
+          <w:sz w:val="40"/>
+        </w:rPr>
+        <w:t>IN :</w:t>
+      </w:r>
+      <w:proofErr w:type="gramEnd"/>
+      <w:r>
+        <w:rPr>
+          <w:sz w:val="40"/>
+        </w:rPr>
+        <w:t xml:space="preserve"> Lab </w:t>
       </w:r>
       <w:r>
         <w:rPr>
@@ -48,13 +62,86 @@
       <w:pPr>
         <w:spacing w:after="192" w:line="269" w:lineRule="auto"/>
         <w:ind w:left="-5"/>
-      </w:pPr>
-      <w:r>
         <w:rPr>
           <w:i/>
         </w:rPr>
+      </w:pPr>
+      <w:r>
+        <w:rPr>
+          <w:noProof/>
+        </w:rPr>
+        <w:drawing>
+          <wp:anchor distT="0" distB="0" distL="114300" distR="114300" simplePos="0" relativeHeight="251658240" behindDoc="0" locked="0" layoutInCell="1" allowOverlap="1" wp14:anchorId="4684DF12" wp14:editId="15BA62BA">
+            <wp:simplePos x="0" y="0"/>
+            <wp:positionH relativeFrom="column">
+              <wp:posOffset>-9525</wp:posOffset>
+            </wp:positionH>
+            <wp:positionV relativeFrom="paragraph">
+              <wp:posOffset>908685</wp:posOffset>
+            </wp:positionV>
+            <wp:extent cx="5751195" cy="1446530"/>
+            <wp:effectExtent l="0" t="0" r="1905" b="1270"/>
+            <wp:wrapTopAndBottom/>
+            <wp:docPr id="700211891" name="Picture 1" descr="A screenshot of a computer&#10;&#10;AI-generated content may be incorrect."/>
+            <wp:cNvGraphicFramePr>
+              <a:graphicFrameLocks xmlns:a="http://schemas.openxmlformats.org/drawingml/2006/main" noChangeAspect="1"/>
+            </wp:cNvGraphicFramePr>
+            <a:graphic xmlns:a="http://schemas.openxmlformats.org/drawingml/2006/main">
+              <a:graphicData uri="http://schemas.openxmlformats.org/drawingml/2006/picture">
+                <pic:pic xmlns:pic="http://schemas.openxmlformats.org/drawingml/2006/picture">
+                  <pic:nvPicPr>
+                    <pic:cNvPr id="700211891" name="Picture 1" descr="A screenshot of a computer&#10;&#10;AI-generated content may be incorrect."/>
+                    <pic:cNvPicPr/>
+                  </pic:nvPicPr>
+                  <pic:blipFill rotWithShape="1">
+                    <a:blip r:embed="rId5" cstate="print">
+                      <a:extLst>
+                        <a:ext uri="{28A0092B-C50C-407E-A947-70E740481C1C}">
+                          <a14:useLocalDpi xmlns:a14="http://schemas.microsoft.com/office/drawing/2010/main" val="0"/>
+                        </a:ext>
+                      </a:extLst>
+                    </a:blip>
+                    <a:srcRect b="67439"/>
+                    <a:stretch/>
+                  </pic:blipFill>
+                  <pic:spPr bwMode="auto">
+                    <a:xfrm>
+                      <a:off x="0" y="0"/>
+                      <a:ext cx="5751195" cy="1446530"/>
+                    </a:xfrm>
+                    <a:prstGeom prst="rect">
+                      <a:avLst/>
+                    </a:prstGeom>
+                    <a:ln>
+                      <a:noFill/>
+                    </a:ln>
+                    <a:extLst>
+                      <a:ext uri="{53640926-AAD7-44D8-BBD7-CCE9431645EC}">
+                        <a14:shadowObscured xmlns:a14="http://schemas.microsoft.com/office/drawing/2010/main"/>
+                      </a:ext>
+                    </a:extLst>
+                  </pic:spPr>
+                </pic:pic>
+              </a:graphicData>
+            </a:graphic>
+            <wp14:sizeRelV relativeFrom="margin">
+              <wp14:pctHeight>0</wp14:pctHeight>
+            </wp14:sizeRelV>
+          </wp:anchor>
+        </w:drawing>
+      </w:r>
+      <w:r>
+        <w:rPr>
+          <w:i/>
+        </w:rPr>
         <w:t>In the lab assignment, you’ll see several questions in red boxes. Paste those questions and their respective answers below. Make sure your answer is concise and well-formatted. You may submit this as e.g. a screenshot of a filled-out cell in a copy of the Notion document (e.g. with code, so that code formatting is maintained).</w:t>
       </w:r>
+    </w:p>
+    <w:p>
+      <w:pPr>
+        <w:spacing w:after="192" w:line="269" w:lineRule="auto"/>
+        <w:ind w:left="-5"/>
+      </w:pPr>
     </w:p>
     <w:p>
       <w:r>
@@ -62,58 +149,58 @@
           <w:b/>
           <w:bCs/>
         </w:rPr>
-        <w:t xml:space="preserve">Q1 : </w:t>
-      </w:r>
-    </w:p>
-    <w:p>
+        <w:t>Q</w:t>
+      </w:r>
+      <w:proofErr w:type="gramStart"/>
       <w:r>
         <w:rPr>
           <w:b/>
           <w:bCs/>
         </w:rPr>
-        <w:t xml:space="preserve">A1 : </w:t>
-      </w:r>
-    </w:p>
-    <w:p>
-      <w:pPr>
-        <w:ind w:left="0" w:firstLine="0"/>
+        <w:t>1 :</w:t>
+      </w:r>
+      <w:proofErr w:type="gramEnd"/>
+      <w:r>
         <w:rPr>
           <w:b/>
           <w:bCs/>
         </w:rPr>
-      </w:pPr>
-    </w:p>
-    <w:p>
-      <w:pPr>
-        <w:ind w:left="0" w:firstLine="0"/>
+        <w:t xml:space="preserve"> </w:t>
+      </w:r>
+    </w:p>
+    <w:p>
+      <w:r>
         <w:rPr>
           <w:b/>
           <w:bCs/>
         </w:rPr>
-      </w:pPr>
+        <w:t>A</w:t>
+      </w:r>
+      <w:proofErr w:type="gramStart"/>
       <w:r>
         <w:rPr>
           <w:b/>
           <w:bCs/>
         </w:rPr>
-        <w:t>Q2 :</w:t>
-      </w:r>
-    </w:p>
-    <w:p>
-      <w:pPr>
-        <w:ind w:left="0" w:firstLine="0"/>
+        <w:t>1 :</w:t>
+      </w:r>
+      <w:proofErr w:type="gramEnd"/>
+      <w:r>
         <w:rPr>
           <w:b/>
           <w:bCs/>
         </w:rPr>
-      </w:pPr>
-      <w:r>
+        <w:t xml:space="preserve"> </w:t>
+      </w:r>
+    </w:p>
+    <w:p>
+      <w:pPr>
+        <w:ind w:left="0" w:firstLine="0"/>
         <w:rPr>
           <w:b/>
           <w:bCs/>
         </w:rPr>
-        <w:t>A2 :</w:t>
-      </w:r>
+      </w:pPr>
     </w:p>
     <w:p>
       <w:pPr>
@@ -123,6 +210,56 @@
           <w:bCs/>
         </w:rPr>
       </w:pPr>
+      <w:r>
+        <w:rPr>
+          <w:b/>
+          <w:bCs/>
+        </w:rPr>
+        <w:t>Q</w:t>
+      </w:r>
+      <w:proofErr w:type="gramStart"/>
+      <w:r>
+        <w:rPr>
+          <w:b/>
+          <w:bCs/>
+        </w:rPr>
+        <w:t>2 :</w:t>
+      </w:r>
+      <w:proofErr w:type="gramEnd"/>
+    </w:p>
+    <w:p>
+      <w:pPr>
+        <w:ind w:left="0" w:firstLine="0"/>
+        <w:rPr>
+          <w:b/>
+          <w:bCs/>
+        </w:rPr>
+      </w:pPr>
+      <w:r>
+        <w:rPr>
+          <w:b/>
+          <w:bCs/>
+        </w:rPr>
+        <w:t>A</w:t>
+      </w:r>
+      <w:proofErr w:type="gramStart"/>
+      <w:r>
+        <w:rPr>
+          <w:b/>
+          <w:bCs/>
+        </w:rPr>
+        <w:t>2 :</w:t>
+      </w:r>
+      <w:proofErr w:type="gramEnd"/>
+    </w:p>
+    <w:p>
+      <w:pPr>
+        <w:ind w:left="0" w:firstLine="0"/>
+        <w:rPr>
+          <w:b/>
+          <w:bCs/>
+        </w:rPr>
+      </w:pPr>
     </w:p>
     <w:p>
       <w:pPr>
@@ -162,17 +299,39 @@
     </w:p>
     <w:p>
       <w:pPr>
+        <w:pStyle w:val="ListParagraph"/>
         <w:numPr>
           <w:ilvl w:val="0"/>
-          <w:numId w:val="1"/>
+          <w:numId w:val="4"/>
         </w:numPr>
-        <w:ind w:hanging="360"/>
-      </w:pPr>
-      <w:proofErr w:type="spellStart"/>
-      <w:r>
-        <w:t>Sdsds</w:t>
-      </w:r>
-      <w:proofErr w:type="spellEnd"/>
+      </w:pPr>
+      <w:r>
+        <w:t>S</w:t>
+      </w:r>
+    </w:p>
+    <w:p>
+      <w:pPr>
+        <w:pStyle w:val="ListParagraph"/>
+        <w:numPr>
+          <w:ilvl w:val="0"/>
+          <w:numId w:val="4"/>
+        </w:numPr>
+      </w:pPr>
+      <w:r>
+        <w:t>S</w:t>
+      </w:r>
+    </w:p>
+    <w:p>
+      <w:pPr>
+        <w:pStyle w:val="ListParagraph"/>
+        <w:numPr>
+          <w:ilvl w:val="0"/>
+          <w:numId w:val="4"/>
+        </w:numPr>
+      </w:pPr>
+      <w:r>
+        <w:t>S</w:t>
+      </w:r>
     </w:p>
     <w:p/>
     <w:p>
@@ -217,18 +376,48 @@
     </w:p>
     <w:p>
       <w:pPr>
+        <w:pStyle w:val="ListParagraph"/>
         <w:numPr>
           <w:ilvl w:val="0"/>
-          <w:numId w:val="1"/>
+          <w:numId w:val="5"/>
         </w:numPr>
         <w:spacing w:after="44"/>
-        <w:ind w:hanging="360"/>
-      </w:pPr>
-      <w:proofErr w:type="spellStart"/>
-      <w:r>
-        <w:t>Sdsds</w:t>
-      </w:r>
-      <w:proofErr w:type="spellEnd"/>
+      </w:pPr>
+      <w:r>
+        <w:t>S</w:t>
+      </w:r>
+    </w:p>
+    <w:p>
+      <w:pPr>
+        <w:pStyle w:val="ListParagraph"/>
+        <w:numPr>
+          <w:ilvl w:val="0"/>
+          <w:numId w:val="5"/>
+        </w:numPr>
+        <w:spacing w:after="44"/>
+      </w:pPr>
+      <w:r>
+        <w:t>S</w:t>
+      </w:r>
+    </w:p>
+    <w:p>
+      <w:pPr>
+        <w:pStyle w:val="ListParagraph"/>
+        <w:numPr>
+          <w:ilvl w:val="0"/>
+          <w:numId w:val="5"/>
+        </w:numPr>
+        <w:spacing w:after="44"/>
+      </w:pPr>
+      <w:r>
+        <w:lastRenderedPageBreak/>
+        <w:t>S</w:t>
+      </w:r>
+    </w:p>
+    <w:p>
+      <w:pPr>
+        <w:spacing w:after="44"/>
+      </w:pPr>
     </w:p>
     <w:p>
       <w:pPr>
@@ -303,7 +492,15 @@
         <w:ind w:hanging="360"/>
       </w:pPr>
       <w:r>
-        <w:t xml:space="preserve">&lt;For labs on Azure&gt; I have shut down any resources that are in use, in order to avoid unexpected costs. </w:t>
+        <w:t xml:space="preserve">&lt;For labs on Azure&gt; I have shut down any resources that are in use, </w:t>
+      </w:r>
+      <w:proofErr w:type="gramStart"/>
+      <w:r>
+        <w:t>in order to</w:t>
+      </w:r>
+      <w:proofErr w:type="gramEnd"/>
+      <w:r>
+        <w:t xml:space="preserve"> avoid unexpected costs. </w:t>
       </w:r>
     </w:p>
     <w:sectPr>
@@ -742,6 +939,95 @@
     </w:lvl>
   </w:abstractNum>
   <w:abstractNum w:abstractNumId="2" w15:restartNumberingAfterBreak="0">
+    <w:nsid w:val="290966F4"/>
+    <w:multiLevelType w:val="hybridMultilevel"/>
+    <w:tmpl w:val="47AA983E"/>
+    <w:lvl w:ilvl="0" w:tplc="2000000F">
+      <w:start w:val="1"/>
+      <w:numFmt w:val="decimal"/>
+      <w:lvlText w:val="%1."/>
+      <w:lvlJc w:val="left"/>
+      <w:pPr>
+        <w:ind w:left="720" w:hanging="360"/>
+      </w:pPr>
+      <w:rPr>
+        <w:rFonts w:hint="default"/>
+      </w:rPr>
+    </w:lvl>
+    <w:lvl w:ilvl="1" w:tplc="20000019" w:tentative="1">
+      <w:start w:val="1"/>
+      <w:numFmt w:val="lowerLetter"/>
+      <w:lvlText w:val="%2."/>
+      <w:lvlJc w:val="left"/>
+      <w:pPr>
+        <w:ind w:left="1440" w:hanging="360"/>
+      </w:pPr>
+    </w:lvl>
+    <w:lvl w:ilvl="2" w:tplc="2000001B" w:tentative="1">
+      <w:start w:val="1"/>
+      <w:numFmt w:val="lowerRoman"/>
+      <w:lvlText w:val="%3."/>
+      <w:lvlJc w:val="right"/>
+      <w:pPr>
+        <w:ind w:left="2160" w:hanging="180"/>
+      </w:pPr>
+    </w:lvl>
+    <w:lvl w:ilvl="3" w:tplc="2000000F" w:tentative="1">
+      <w:start w:val="1"/>
+      <w:numFmt w:val="decimal"/>
+      <w:lvlText w:val="%4."/>
+      <w:lvlJc w:val="left"/>
+      <w:pPr>
+        <w:ind w:left="2880" w:hanging="360"/>
+      </w:pPr>
+    </w:lvl>
+    <w:lvl w:ilvl="4" w:tplc="20000019" w:tentative="1">
+      <w:start w:val="1"/>
+      <w:numFmt w:val="lowerLetter"/>
+      <w:lvlText w:val="%5."/>
+      <w:lvlJc w:val="left"/>
+      <w:pPr>
+        <w:ind w:left="3600" w:hanging="360"/>
+      </w:pPr>
+    </w:lvl>
+    <w:lvl w:ilvl="5" w:tplc="2000001B" w:tentative="1">
+      <w:start w:val="1"/>
+      <w:numFmt w:val="lowerRoman"/>
+      <w:lvlText w:val="%6."/>
+      <w:lvlJc w:val="right"/>
+      <w:pPr>
+        <w:ind w:left="4320" w:hanging="180"/>
+      </w:pPr>
+    </w:lvl>
+    <w:lvl w:ilvl="6" w:tplc="2000000F" w:tentative="1">
+      <w:start w:val="1"/>
+      <w:numFmt w:val="decimal"/>
+      <w:lvlText w:val="%7."/>
+      <w:lvlJc w:val="left"/>
+      <w:pPr>
+        <w:ind w:left="5040" w:hanging="360"/>
+      </w:pPr>
+    </w:lvl>
+    <w:lvl w:ilvl="7" w:tplc="20000019" w:tentative="1">
+      <w:start w:val="1"/>
+      <w:numFmt w:val="lowerLetter"/>
+      <w:lvlText w:val="%8."/>
+      <w:lvlJc w:val="left"/>
+      <w:pPr>
+        <w:ind w:left="5760" w:hanging="360"/>
+      </w:pPr>
+    </w:lvl>
+    <w:lvl w:ilvl="8" w:tplc="2000001B" w:tentative="1">
+      <w:start w:val="1"/>
+      <w:numFmt w:val="lowerRoman"/>
+      <w:lvlText w:val="%9."/>
+      <w:lvlJc w:val="right"/>
+      <w:pPr>
+        <w:ind w:left="6480" w:hanging="180"/>
+      </w:pPr>
+    </w:lvl>
+  </w:abstractNum>
+  <w:abstractNum w:abstractNumId="3" w15:restartNumberingAfterBreak="0">
     <w:nsid w:val="4A362C0C"/>
     <w:multiLevelType w:val="hybridMultilevel"/>
     <w:tmpl w:val="630899C6"/>
@@ -851,6 +1137,95 @@
       <w:rPr>
         <w:rFonts w:ascii="Wingdings" w:hAnsi="Wingdings" w:hint="default"/>
       </w:rPr>
+    </w:lvl>
+  </w:abstractNum>
+  <w:abstractNum w:abstractNumId="4" w15:restartNumberingAfterBreak="0">
+    <w:nsid w:val="72AD253F"/>
+    <w:multiLevelType w:val="hybridMultilevel"/>
+    <w:tmpl w:val="AFDAE5B2"/>
+    <w:lvl w:ilvl="0" w:tplc="2000000F">
+      <w:start w:val="1"/>
+      <w:numFmt w:val="decimal"/>
+      <w:lvlText w:val="%1."/>
+      <w:lvlJc w:val="left"/>
+      <w:pPr>
+        <w:ind w:left="720" w:hanging="360"/>
+      </w:pPr>
+      <w:rPr>
+        <w:rFonts w:hint="default"/>
+      </w:rPr>
+    </w:lvl>
+    <w:lvl w:ilvl="1" w:tplc="20000019" w:tentative="1">
+      <w:start w:val="1"/>
+      <w:numFmt w:val="lowerLetter"/>
+      <w:lvlText w:val="%2."/>
+      <w:lvlJc w:val="left"/>
+      <w:pPr>
+        <w:ind w:left="1440" w:hanging="360"/>
+      </w:pPr>
+    </w:lvl>
+    <w:lvl w:ilvl="2" w:tplc="2000001B" w:tentative="1">
+      <w:start w:val="1"/>
+      <w:numFmt w:val="lowerRoman"/>
+      <w:lvlText w:val="%3."/>
+      <w:lvlJc w:val="right"/>
+      <w:pPr>
+        <w:ind w:left="2160" w:hanging="180"/>
+      </w:pPr>
+    </w:lvl>
+    <w:lvl w:ilvl="3" w:tplc="2000000F" w:tentative="1">
+      <w:start w:val="1"/>
+      <w:numFmt w:val="decimal"/>
+      <w:lvlText w:val="%4."/>
+      <w:lvlJc w:val="left"/>
+      <w:pPr>
+        <w:ind w:left="2880" w:hanging="360"/>
+      </w:pPr>
+    </w:lvl>
+    <w:lvl w:ilvl="4" w:tplc="20000019" w:tentative="1">
+      <w:start w:val="1"/>
+      <w:numFmt w:val="lowerLetter"/>
+      <w:lvlText w:val="%5."/>
+      <w:lvlJc w:val="left"/>
+      <w:pPr>
+        <w:ind w:left="3600" w:hanging="360"/>
+      </w:pPr>
+    </w:lvl>
+    <w:lvl w:ilvl="5" w:tplc="2000001B" w:tentative="1">
+      <w:start w:val="1"/>
+      <w:numFmt w:val="lowerRoman"/>
+      <w:lvlText w:val="%6."/>
+      <w:lvlJc w:val="right"/>
+      <w:pPr>
+        <w:ind w:left="4320" w:hanging="180"/>
+      </w:pPr>
+    </w:lvl>
+    <w:lvl w:ilvl="6" w:tplc="2000000F" w:tentative="1">
+      <w:start w:val="1"/>
+      <w:numFmt w:val="decimal"/>
+      <w:lvlText w:val="%7."/>
+      <w:lvlJc w:val="left"/>
+      <w:pPr>
+        <w:ind w:left="5040" w:hanging="360"/>
+      </w:pPr>
+    </w:lvl>
+    <w:lvl w:ilvl="7" w:tplc="20000019" w:tentative="1">
+      <w:start w:val="1"/>
+      <w:numFmt w:val="lowerLetter"/>
+      <w:lvlText w:val="%8."/>
+      <w:lvlJc w:val="left"/>
+      <w:pPr>
+        <w:ind w:left="5760" w:hanging="360"/>
+      </w:pPr>
+    </w:lvl>
+    <w:lvl w:ilvl="8" w:tplc="2000001B" w:tentative="1">
+      <w:start w:val="1"/>
+      <w:numFmt w:val="lowerRoman"/>
+      <w:lvlText w:val="%9."/>
+      <w:lvlJc w:val="right"/>
+      <w:pPr>
+        <w:ind w:left="6480" w:hanging="180"/>
+      </w:pPr>
     </w:lvl>
   </w:abstractNum>
   <w:num w:numId="1" w16cid:durableId="1889369727">
@@ -860,7 +1235,13 @@
     <w:abstractNumId w:val="0"/>
   </w:num>
   <w:num w:numId="3" w16cid:durableId="227421171">
+    <w:abstractNumId w:val="3"/>
+  </w:num>
+  <w:num w:numId="4" w16cid:durableId="1519196592">
     <w:abstractNumId w:val="2"/>
+  </w:num>
+  <w:num w:numId="5" w16cid:durableId="1125657761">
+    <w:abstractNumId w:val="4"/>
   </w:num>
 </w:numbering>
 </file>

</xml_diff>

<commit_message>
Updating the Word document till 3.2 Kubernetes Advanced
</commit_message>
<xml_diff>
--- a/Lab 4 - hand-in Singh-Lovepreet.docx
+++ b/Lab 4 - hand-in Singh-Lovepreet.docx
@@ -11,21 +11,7 @@
         <w:rPr>
           <w:sz w:val="40"/>
         </w:rPr>
-        <w:t xml:space="preserve">FILL </w:t>
-      </w:r>
-      <w:proofErr w:type="gramStart"/>
-      <w:r>
-        <w:rPr>
-          <w:sz w:val="40"/>
-        </w:rPr>
-        <w:t>IN :</w:t>
-      </w:r>
-      <w:proofErr w:type="gramEnd"/>
-      <w:r>
-        <w:rPr>
-          <w:sz w:val="40"/>
-        </w:rPr>
-        <w:t xml:space="preserve"> Lab </w:t>
+        <w:t xml:space="preserve">FILL IN : Lab </w:t>
       </w:r>
       <w:r>
         <w:rPr>
@@ -71,7 +57,7 @@
           <w:noProof/>
         </w:rPr>
         <w:drawing>
-          <wp:anchor distT="0" distB="0" distL="114300" distR="114300" simplePos="0" relativeHeight="251658240" behindDoc="0" locked="0" layoutInCell="1" allowOverlap="1" wp14:anchorId="4684DF12" wp14:editId="15BA62BA">
+          <wp:anchor distT="0" distB="0" distL="114300" distR="114300" simplePos="0" relativeHeight="251658240" behindDoc="0" locked="0" layoutInCell="1" allowOverlap="1" wp14:anchorId="4684DF12" wp14:editId="441543E4">
             <wp:simplePos x="0" y="0"/>
             <wp:positionH relativeFrom="column">
               <wp:posOffset>-9525</wp:posOffset>
@@ -144,122 +130,1278 @@
       </w:pPr>
     </w:p>
     <w:p>
-      <w:r>
-        <w:rPr>
-          <w:b/>
-          <w:bCs/>
+      <w:pPr>
+        <w:ind w:left="0" w:firstLine="0"/>
+        <w:rPr>
+          <w:i/>
+          <w:iCs/>
+          <w:color w:val="156082" w:themeColor="accent1"/>
+        </w:rPr>
+      </w:pPr>
+      <w:r>
+        <w:rPr>
+          <w:rStyle w:val="IntenseEmphasis"/>
+        </w:rPr>
+        <w:t>3.</w:t>
+      </w:r>
+      <w:r>
+        <w:rPr>
+          <w:rStyle w:val="IntenseEmphasis"/>
+        </w:rPr>
+        <w:t>2</w:t>
+      </w:r>
+      <w:r>
+        <w:rPr>
+          <w:rStyle w:val="IntenseEmphasis"/>
+        </w:rPr>
+        <w:t xml:space="preserve"> Kubernetes </w:t>
+      </w:r>
+      <w:r>
+        <w:rPr>
+          <w:rStyle w:val="IntenseEmphasis"/>
+        </w:rPr>
+        <w:t>Advanced</w:t>
+      </w:r>
+    </w:p>
+    <w:p>
+      <w:r>
+        <w:rPr>
+          <w:b/>
+          <w:bCs/>
+        </w:rPr>
+        <w:t xml:space="preserve">Q1 : </w:t>
+      </w:r>
+      <w:r>
+        <w:t>How did you test the Persistent Volume?</w:t>
+      </w:r>
+    </w:p>
+    <w:p>
+      <w:pPr>
+        <w:rPr>
+          <w:b/>
+          <w:bCs/>
+        </w:rPr>
+      </w:pPr>
+      <w:r>
+        <w:rPr>
+          <w:b/>
+          <w:bCs/>
+        </w:rPr>
+        <w:t xml:space="preserve">A1 : </w:t>
+      </w:r>
+      <w:r>
+        <w:rPr>
+          <w:b/>
+          <w:bCs/>
+        </w:rPr>
+        <w:t xml:space="preserve"> </w:t>
+      </w:r>
+    </w:p>
+    <w:p>
+      <w:pPr>
+        <w:pStyle w:val="ListParagraph"/>
+        <w:numPr>
+          <w:ilvl w:val="0"/>
+          <w:numId w:val="6"/>
+        </w:numPr>
+        <w:rPr>
+          <w:b/>
+          <w:bCs/>
+        </w:rPr>
+      </w:pPr>
+      <w:r>
+        <w:rPr>
+          <w:b/>
+          <w:bCs/>
+        </w:rPr>
+        <w:t>Explaining</w:t>
+      </w:r>
+      <w:r>
+        <w:rPr>
+          <w:b/>
+          <w:bCs/>
+        </w:rPr>
+        <w:t>:</w:t>
+      </w:r>
+    </w:p>
+    <w:p>
+      <w:pPr>
+        <w:pStyle w:val="ListParagraph"/>
+        <w:numPr>
+          <w:ilvl w:val="0"/>
+          <w:numId w:val="6"/>
+        </w:numPr>
+        <w:rPr>
+          <w:b/>
+          <w:bCs/>
+        </w:rPr>
+      </w:pPr>
+      <w:r>
+        <w:rPr>
+          <w:b/>
+          <w:bCs/>
+        </w:rPr>
+        <w:t>Deploy pod and service</w:t>
+      </w:r>
+    </w:p>
+    <w:p>
+      <w:pPr>
+        <w:pStyle w:val="ListParagraph"/>
+        <w:numPr>
+          <w:ilvl w:val="1"/>
+          <w:numId w:val="6"/>
+        </w:numPr>
+        <w:rPr>
+          <w:b/>
+          <w:bCs/>
+        </w:rPr>
+      </w:pPr>
+      <w:proofErr w:type="spellStart"/>
+      <w:r>
+        <w:rPr>
+          <w:b/>
+          <w:bCs/>
+        </w:rPr>
+        <w:t>kubectl</w:t>
+      </w:r>
+      <w:proofErr w:type="spellEnd"/>
+      <w:r>
+        <w:rPr>
+          <w:b/>
+          <w:bCs/>
+        </w:rPr>
+        <w:t xml:space="preserve"> apply -f </w:t>
+      </w:r>
+      <w:proofErr w:type="spellStart"/>
+      <w:r>
+        <w:rPr>
+          <w:b/>
+          <w:bCs/>
+        </w:rPr>
+        <w:t>pv-database.yaml</w:t>
+      </w:r>
+      <w:proofErr w:type="spellEnd"/>
+    </w:p>
+    <w:p>
+      <w:pPr>
+        <w:pStyle w:val="ListParagraph"/>
+        <w:numPr>
+          <w:ilvl w:val="1"/>
+          <w:numId w:val="6"/>
+        </w:numPr>
+        <w:rPr>
+          <w:b/>
+          <w:bCs/>
+        </w:rPr>
+      </w:pPr>
+      <w:proofErr w:type="spellStart"/>
+      <w:r>
+        <w:rPr>
+          <w:b/>
+          <w:bCs/>
+        </w:rPr>
+        <w:t>kubectl</w:t>
+      </w:r>
+      <w:proofErr w:type="spellEnd"/>
+      <w:r>
+        <w:rPr>
+          <w:b/>
+          <w:bCs/>
+        </w:rPr>
+        <w:t xml:space="preserve"> apply -f </w:t>
+      </w:r>
+      <w:proofErr w:type="spellStart"/>
+      <w:r>
+        <w:rPr>
+          <w:b/>
+          <w:bCs/>
+        </w:rPr>
+        <w:t>pvc-database.yaml</w:t>
+      </w:r>
+      <w:proofErr w:type="spellEnd"/>
+    </w:p>
+    <w:p>
+      <w:pPr>
+        <w:pStyle w:val="ListParagraph"/>
+        <w:numPr>
+          <w:ilvl w:val="1"/>
+          <w:numId w:val="6"/>
+        </w:numPr>
+        <w:rPr>
+          <w:b/>
+          <w:bCs/>
+        </w:rPr>
+      </w:pPr>
+      <w:proofErr w:type="spellStart"/>
+      <w:r>
+        <w:rPr>
+          <w:b/>
+          <w:bCs/>
+        </w:rPr>
+        <w:t>kubectl</w:t>
+      </w:r>
+      <w:proofErr w:type="spellEnd"/>
+      <w:r>
+        <w:rPr>
+          <w:b/>
+          <w:bCs/>
+        </w:rPr>
+        <w:t xml:space="preserve"> apply -f deployment-</w:t>
+      </w:r>
+      <w:proofErr w:type="spellStart"/>
+      <w:r>
+        <w:rPr>
+          <w:b/>
+          <w:bCs/>
+        </w:rPr>
+        <w:t>database.yaml</w:t>
+      </w:r>
+      <w:proofErr w:type="spellEnd"/>
+    </w:p>
+    <w:p>
+      <w:pPr>
+        <w:pStyle w:val="ListParagraph"/>
+        <w:numPr>
+          <w:ilvl w:val="0"/>
+          <w:numId w:val="6"/>
+        </w:numPr>
+        <w:rPr>
+          <w:b/>
+          <w:bCs/>
+        </w:rPr>
+      </w:pPr>
+      <w:proofErr w:type="spellStart"/>
+      <w:r>
+        <w:rPr>
+          <w:b/>
+          <w:bCs/>
+        </w:rPr>
+        <w:t>Acces</w:t>
+      </w:r>
+      <w:proofErr w:type="spellEnd"/>
+      <w:r>
+        <w:rPr>
+          <w:b/>
+          <w:bCs/>
+        </w:rPr>
+        <w:t xml:space="preserve"> API</w:t>
+      </w:r>
+    </w:p>
+    <w:p>
+      <w:pPr>
+        <w:pStyle w:val="ListParagraph"/>
+        <w:numPr>
+          <w:ilvl w:val="1"/>
+          <w:numId w:val="6"/>
+        </w:numPr>
+        <w:rPr>
+          <w:b/>
+          <w:bCs/>
+        </w:rPr>
+      </w:pPr>
+      <w:proofErr w:type="spellStart"/>
+      <w:r>
+        <w:rPr>
+          <w:b/>
+          <w:bCs/>
+        </w:rPr>
+        <w:t>kubectl</w:t>
+      </w:r>
+      <w:proofErr w:type="spellEnd"/>
+      <w:r>
+        <w:rPr>
+          <w:b/>
+          <w:bCs/>
+        </w:rPr>
+        <w:t xml:space="preserve"> </w:t>
+      </w:r>
+      <w:r>
+        <w:rPr>
+          <w:b/>
+          <w:bCs/>
+        </w:rPr>
+        <w:t>expose deployment storage-demo --type=</w:t>
+      </w:r>
+      <w:proofErr w:type="spellStart"/>
+      <w:r>
+        <w:rPr>
+          <w:b/>
+          <w:bCs/>
+        </w:rPr>
+        <w:t>NodePort</w:t>
+      </w:r>
+      <w:proofErr w:type="spellEnd"/>
+      <w:r>
+        <w:rPr>
+          <w:b/>
+          <w:bCs/>
+        </w:rPr>
+        <w:t xml:space="preserve"> --port=8080</w:t>
+      </w:r>
+    </w:p>
+    <w:p>
+      <w:pPr>
+        <w:pStyle w:val="ListParagraph"/>
+        <w:numPr>
+          <w:ilvl w:val="0"/>
+          <w:numId w:val="6"/>
+        </w:numPr>
+        <w:rPr>
+          <w:b/>
+          <w:bCs/>
+        </w:rPr>
+      </w:pPr>
+      <w:r>
+        <w:rPr>
+          <w:b/>
+          <w:bCs/>
+        </w:rPr>
+        <w:t>Delete pod</w:t>
+      </w:r>
+    </w:p>
+    <w:p>
+      <w:pPr>
+        <w:pStyle w:val="ListParagraph"/>
+        <w:numPr>
+          <w:ilvl w:val="1"/>
+          <w:numId w:val="6"/>
+        </w:numPr>
+        <w:rPr>
+          <w:b/>
+          <w:bCs/>
+        </w:rPr>
+      </w:pPr>
+      <w:r>
+        <w:rPr>
+          <w:b/>
+          <w:bCs/>
+        </w:rPr>
+        <w:t xml:space="preserve">Kubectl delete pod </w:t>
+      </w:r>
+    </w:p>
+    <w:p>
+      <w:pPr>
+        <w:pStyle w:val="ListParagraph"/>
+        <w:numPr>
+          <w:ilvl w:val="0"/>
+          <w:numId w:val="6"/>
+        </w:numPr>
+        <w:rPr>
+          <w:b/>
+          <w:bCs/>
+        </w:rPr>
+      </w:pPr>
+      <w:r>
+        <w:rPr>
+          <w:b/>
+          <w:bCs/>
+        </w:rPr>
+        <w:t>The data is still there so it is persistent</w:t>
+      </w:r>
+    </w:p>
+    <w:p>
+      <w:pPr>
+        <w:pStyle w:val="ListParagraph"/>
+        <w:ind w:firstLine="0"/>
+        <w:rPr>
+          <w:b/>
+          <w:bCs/>
+        </w:rPr>
+      </w:pPr>
+    </w:p>
+    <w:p>
+      <w:pPr>
+        <w:pStyle w:val="ListParagraph"/>
+        <w:numPr>
+          <w:ilvl w:val="0"/>
+          <w:numId w:val="6"/>
+        </w:numPr>
+        <w:rPr>
+          <w:b/>
+          <w:bCs/>
+        </w:rPr>
+      </w:pPr>
+      <w:r>
+        <w:rPr>
+          <w:b/>
+          <w:bCs/>
+        </w:rPr>
+        <w:t xml:space="preserve">Deployment </w:t>
+      </w:r>
+      <w:proofErr w:type="spellStart"/>
+      <w:r>
+        <w:rPr>
+          <w:b/>
+          <w:bCs/>
+        </w:rPr>
+        <w:t>Yaml</w:t>
+      </w:r>
+      <w:proofErr w:type="spellEnd"/>
+      <w:r>
+        <w:rPr>
+          <w:b/>
+          <w:bCs/>
+        </w:rPr>
+        <w:t xml:space="preserve"> file:</w:t>
+      </w:r>
+    </w:p>
+    <w:p>
+      <w:pPr>
+        <w:spacing w:line="240" w:lineRule="auto"/>
+        <w:ind w:left="0" w:firstLine="0"/>
+        <w:rPr>
+          <w:sz w:val="16"/>
+          <w:szCs w:val="16"/>
+        </w:rPr>
+      </w:pPr>
+      <w:proofErr w:type="spellStart"/>
+      <w:r>
+        <w:rPr>
+          <w:sz w:val="16"/>
+          <w:szCs w:val="16"/>
+        </w:rPr>
+        <w:t>apiVersion</w:t>
+      </w:r>
+      <w:proofErr w:type="spellEnd"/>
+      <w:r>
+        <w:rPr>
+          <w:sz w:val="16"/>
+          <w:szCs w:val="16"/>
+        </w:rPr>
+        <w:t>: apps/v1</w:t>
+      </w:r>
+    </w:p>
+    <w:p>
+      <w:pPr>
+        <w:spacing w:line="240" w:lineRule="auto"/>
+        <w:ind w:left="0" w:firstLine="0"/>
+        <w:rPr>
+          <w:sz w:val="16"/>
+          <w:szCs w:val="16"/>
+        </w:rPr>
+      </w:pPr>
+      <w:r>
+        <w:rPr>
+          <w:sz w:val="16"/>
+          <w:szCs w:val="16"/>
+        </w:rPr>
+        <w:t>kind: Deployment</w:t>
+      </w:r>
+    </w:p>
+    <w:p>
+      <w:pPr>
+        <w:spacing w:line="240" w:lineRule="auto"/>
+        <w:ind w:left="0" w:firstLine="0"/>
+        <w:rPr>
+          <w:sz w:val="16"/>
+          <w:szCs w:val="16"/>
+        </w:rPr>
+      </w:pPr>
+      <w:r>
+        <w:rPr>
+          <w:sz w:val="16"/>
+          <w:szCs w:val="16"/>
+        </w:rPr>
+        <w:t>metadata:</w:t>
+      </w:r>
+    </w:p>
+    <w:p>
+      <w:pPr>
+        <w:spacing w:line="240" w:lineRule="auto"/>
+        <w:ind w:left="0" w:firstLine="0"/>
+        <w:rPr>
+          <w:sz w:val="16"/>
+          <w:szCs w:val="16"/>
+        </w:rPr>
+      </w:pPr>
+      <w:r>
+        <w:rPr>
+          <w:sz w:val="16"/>
+          <w:szCs w:val="16"/>
+        </w:rPr>
+        <w:t xml:space="preserve">  name: storage-demo</w:t>
+      </w:r>
+    </w:p>
+    <w:p>
+      <w:pPr>
+        <w:spacing w:line="240" w:lineRule="auto"/>
+        <w:ind w:left="0" w:firstLine="0"/>
+        <w:rPr>
+          <w:sz w:val="16"/>
+          <w:szCs w:val="16"/>
+        </w:rPr>
+      </w:pPr>
+      <w:r>
+        <w:rPr>
+          <w:sz w:val="16"/>
+          <w:szCs w:val="16"/>
+        </w:rPr>
+        <w:t>spec:</w:t>
+      </w:r>
+    </w:p>
+    <w:p>
+      <w:pPr>
+        <w:spacing w:line="240" w:lineRule="auto"/>
+        <w:ind w:left="0" w:firstLine="0"/>
+        <w:rPr>
+          <w:sz w:val="16"/>
+          <w:szCs w:val="16"/>
+        </w:rPr>
+      </w:pPr>
+      <w:r>
+        <w:rPr>
+          <w:sz w:val="16"/>
+          <w:szCs w:val="16"/>
+        </w:rPr>
+        <w:t xml:space="preserve">  replicas: 1</w:t>
+      </w:r>
+    </w:p>
+    <w:p>
+      <w:pPr>
+        <w:spacing w:line="240" w:lineRule="auto"/>
+        <w:ind w:left="0" w:firstLine="0"/>
+        <w:rPr>
+          <w:sz w:val="16"/>
+          <w:szCs w:val="16"/>
+        </w:rPr>
+      </w:pPr>
+      <w:r>
+        <w:rPr>
+          <w:sz w:val="16"/>
+          <w:szCs w:val="16"/>
+        </w:rPr>
+        <w:t xml:space="preserve">  selector:</w:t>
+      </w:r>
+    </w:p>
+    <w:p>
+      <w:pPr>
+        <w:spacing w:line="240" w:lineRule="auto"/>
+        <w:ind w:left="0" w:firstLine="0"/>
+        <w:rPr>
+          <w:sz w:val="16"/>
+          <w:szCs w:val="16"/>
+        </w:rPr>
+      </w:pPr>
+      <w:r>
+        <w:rPr>
+          <w:sz w:val="16"/>
+          <w:szCs w:val="16"/>
+        </w:rPr>
+        <w:lastRenderedPageBreak/>
+        <w:t xml:space="preserve">    </w:t>
+      </w:r>
+      <w:proofErr w:type="spellStart"/>
+      <w:r>
+        <w:rPr>
+          <w:sz w:val="16"/>
+          <w:szCs w:val="16"/>
+        </w:rPr>
+        <w:t>matchLabels</w:t>
+      </w:r>
+      <w:proofErr w:type="spellEnd"/>
+      <w:r>
+        <w:rPr>
+          <w:sz w:val="16"/>
+          <w:szCs w:val="16"/>
+        </w:rPr>
+        <w:t>:</w:t>
+      </w:r>
+    </w:p>
+    <w:p>
+      <w:pPr>
+        <w:spacing w:line="240" w:lineRule="auto"/>
+        <w:ind w:left="0" w:firstLine="0"/>
+        <w:rPr>
+          <w:sz w:val="16"/>
+          <w:szCs w:val="16"/>
+        </w:rPr>
+      </w:pPr>
+      <w:r>
+        <w:rPr>
+          <w:sz w:val="16"/>
+          <w:szCs w:val="16"/>
+        </w:rPr>
+        <w:t xml:space="preserve">      app: storage-demo</w:t>
+      </w:r>
+    </w:p>
+    <w:p>
+      <w:pPr>
+        <w:spacing w:line="240" w:lineRule="auto"/>
+        <w:ind w:left="0" w:firstLine="0"/>
+        <w:rPr>
+          <w:sz w:val="16"/>
+          <w:szCs w:val="16"/>
+        </w:rPr>
+      </w:pPr>
+      <w:r>
+        <w:rPr>
+          <w:sz w:val="16"/>
+          <w:szCs w:val="16"/>
+        </w:rPr>
+        <w:t xml:space="preserve">  template:</w:t>
+      </w:r>
+    </w:p>
+    <w:p>
+      <w:pPr>
+        <w:spacing w:line="240" w:lineRule="auto"/>
+        <w:ind w:left="0" w:firstLine="0"/>
+        <w:rPr>
+          <w:sz w:val="16"/>
+          <w:szCs w:val="16"/>
+        </w:rPr>
+      </w:pPr>
+      <w:r>
+        <w:rPr>
+          <w:sz w:val="16"/>
+          <w:szCs w:val="16"/>
+        </w:rPr>
+        <w:t xml:space="preserve">    metadata:</w:t>
+      </w:r>
+    </w:p>
+    <w:p>
+      <w:pPr>
+        <w:spacing w:line="240" w:lineRule="auto"/>
+        <w:ind w:left="0" w:firstLine="0"/>
+        <w:rPr>
+          <w:sz w:val="16"/>
+          <w:szCs w:val="16"/>
+        </w:rPr>
+      </w:pPr>
+      <w:r>
+        <w:rPr>
+          <w:sz w:val="16"/>
+          <w:szCs w:val="16"/>
+        </w:rPr>
+        <w:t xml:space="preserve">      labels:</w:t>
+      </w:r>
+    </w:p>
+    <w:p>
+      <w:pPr>
+        <w:spacing w:line="240" w:lineRule="auto"/>
+        <w:ind w:left="0" w:firstLine="0"/>
+        <w:rPr>
+          <w:sz w:val="16"/>
+          <w:szCs w:val="16"/>
+        </w:rPr>
+      </w:pPr>
+      <w:r>
+        <w:rPr>
+          <w:sz w:val="16"/>
+          <w:szCs w:val="16"/>
+        </w:rPr>
+        <w:t xml:space="preserve">        app: storage-demo</w:t>
+      </w:r>
+    </w:p>
+    <w:p>
+      <w:pPr>
+        <w:spacing w:line="240" w:lineRule="auto"/>
+        <w:ind w:left="0" w:firstLine="0"/>
+        <w:rPr>
+          <w:sz w:val="16"/>
+          <w:szCs w:val="16"/>
+        </w:rPr>
+      </w:pPr>
+      <w:r>
+        <w:rPr>
+          <w:sz w:val="16"/>
+          <w:szCs w:val="16"/>
+        </w:rPr>
+        <w:t xml:space="preserve">    spec:</w:t>
+      </w:r>
+    </w:p>
+    <w:p>
+      <w:pPr>
+        <w:spacing w:line="240" w:lineRule="auto"/>
+        <w:ind w:left="0" w:firstLine="0"/>
+        <w:rPr>
+          <w:sz w:val="16"/>
+          <w:szCs w:val="16"/>
+        </w:rPr>
+      </w:pPr>
+      <w:r>
+        <w:rPr>
+          <w:sz w:val="16"/>
+          <w:szCs w:val="16"/>
+        </w:rPr>
+        <w:t xml:space="preserve">      containers:</w:t>
+      </w:r>
+    </w:p>
+    <w:p>
+      <w:pPr>
+        <w:spacing w:line="240" w:lineRule="auto"/>
+        <w:ind w:left="0" w:firstLine="0"/>
+        <w:rPr>
+          <w:sz w:val="16"/>
+          <w:szCs w:val="16"/>
+        </w:rPr>
+      </w:pPr>
+      <w:r>
+        <w:rPr>
+          <w:sz w:val="16"/>
+          <w:szCs w:val="16"/>
+        </w:rPr>
+        <w:t xml:space="preserve">        - name: storage-demo</w:t>
+      </w:r>
+    </w:p>
+    <w:p>
+      <w:pPr>
+        <w:spacing w:line="240" w:lineRule="auto"/>
+        <w:ind w:left="0" w:firstLine="0"/>
+        <w:rPr>
+          <w:sz w:val="16"/>
+          <w:szCs w:val="16"/>
+        </w:rPr>
+      </w:pPr>
+      <w:r>
+        <w:rPr>
+          <w:sz w:val="16"/>
+          <w:szCs w:val="16"/>
+        </w:rPr>
+        <w:t xml:space="preserve">          image: ghcr.io/</w:t>
+      </w:r>
+      <w:proofErr w:type="spellStart"/>
+      <w:r>
+        <w:rPr>
+          <w:sz w:val="16"/>
+          <w:szCs w:val="16"/>
+        </w:rPr>
+        <w:t>nathansegers</w:t>
+      </w:r>
+      <w:proofErr w:type="spellEnd"/>
+      <w:r>
+        <w:rPr>
+          <w:sz w:val="16"/>
+          <w:szCs w:val="16"/>
+        </w:rPr>
+        <w:t>/</w:t>
+      </w:r>
+      <w:proofErr w:type="spellStart"/>
+      <w:r>
+        <w:rPr>
+          <w:sz w:val="16"/>
+          <w:szCs w:val="16"/>
+        </w:rPr>
+        <w:t>kubernetes</w:t>
+      </w:r>
+      <w:proofErr w:type="spellEnd"/>
+      <w:r>
+        <w:rPr>
+          <w:sz w:val="16"/>
+          <w:szCs w:val="16"/>
+        </w:rPr>
+        <w:t>-storage-test</w:t>
+      </w:r>
+    </w:p>
+    <w:p>
+      <w:pPr>
+        <w:spacing w:line="240" w:lineRule="auto"/>
+        <w:ind w:left="0" w:firstLine="0"/>
+        <w:rPr>
+          <w:sz w:val="16"/>
+          <w:szCs w:val="16"/>
+        </w:rPr>
+      </w:pPr>
+      <w:r>
+        <w:rPr>
+          <w:sz w:val="16"/>
+          <w:szCs w:val="16"/>
+        </w:rPr>
+        <w:t xml:space="preserve">          ports:</w:t>
+      </w:r>
+    </w:p>
+    <w:p>
+      <w:pPr>
+        <w:spacing w:line="240" w:lineRule="auto"/>
+        <w:ind w:left="0" w:firstLine="0"/>
+        <w:rPr>
+          <w:sz w:val="16"/>
+          <w:szCs w:val="16"/>
+        </w:rPr>
+      </w:pPr>
+      <w:r>
+        <w:rPr>
+          <w:sz w:val="16"/>
+          <w:szCs w:val="16"/>
+        </w:rPr>
+        <w:t xml:space="preserve">            - </w:t>
+      </w:r>
+      <w:proofErr w:type="spellStart"/>
+      <w:r>
+        <w:rPr>
+          <w:sz w:val="16"/>
+          <w:szCs w:val="16"/>
+        </w:rPr>
+        <w:t>containerPort</w:t>
+      </w:r>
+      <w:proofErr w:type="spellEnd"/>
+      <w:r>
+        <w:rPr>
+          <w:sz w:val="16"/>
+          <w:szCs w:val="16"/>
+        </w:rPr>
+        <w:t>: 8080</w:t>
+      </w:r>
+    </w:p>
+    <w:p>
+      <w:pPr>
+        <w:spacing w:line="240" w:lineRule="auto"/>
+        <w:ind w:left="0" w:firstLine="0"/>
+        <w:rPr>
+          <w:sz w:val="16"/>
+          <w:szCs w:val="16"/>
+        </w:rPr>
+      </w:pPr>
+      <w:r>
+        <w:rPr>
+          <w:sz w:val="16"/>
+          <w:szCs w:val="16"/>
+        </w:rPr>
+        <w:t xml:space="preserve">          </w:t>
+      </w:r>
+      <w:proofErr w:type="spellStart"/>
+      <w:r>
+        <w:rPr>
+          <w:sz w:val="16"/>
+          <w:szCs w:val="16"/>
+        </w:rPr>
+        <w:t>volumeMounts</w:t>
+      </w:r>
+      <w:proofErr w:type="spellEnd"/>
+      <w:r>
+        <w:rPr>
+          <w:sz w:val="16"/>
+          <w:szCs w:val="16"/>
+        </w:rPr>
+        <w:t>:</w:t>
+      </w:r>
+    </w:p>
+    <w:p>
+      <w:pPr>
+        <w:spacing w:line="240" w:lineRule="auto"/>
+        <w:ind w:left="0" w:firstLine="0"/>
+        <w:rPr>
+          <w:sz w:val="16"/>
+          <w:szCs w:val="16"/>
+        </w:rPr>
+      </w:pPr>
+      <w:r>
+        <w:rPr>
+          <w:sz w:val="16"/>
+          <w:szCs w:val="16"/>
+        </w:rPr>
+        <w:t xml:space="preserve">            - name: storage-data</w:t>
+      </w:r>
+    </w:p>
+    <w:p>
+      <w:pPr>
+        <w:spacing w:line="240" w:lineRule="auto"/>
+        <w:ind w:left="0" w:firstLine="0"/>
+        <w:rPr>
+          <w:sz w:val="16"/>
+          <w:szCs w:val="16"/>
+        </w:rPr>
+      </w:pPr>
+      <w:r>
+        <w:rPr>
+          <w:sz w:val="16"/>
+          <w:szCs w:val="16"/>
+        </w:rPr>
+        <w:t xml:space="preserve">              </w:t>
+      </w:r>
+      <w:proofErr w:type="spellStart"/>
+      <w:r>
+        <w:rPr>
+          <w:sz w:val="16"/>
+          <w:szCs w:val="16"/>
+        </w:rPr>
+        <w:t>mountPath</w:t>
+      </w:r>
+      <w:proofErr w:type="spellEnd"/>
+      <w:r>
+        <w:rPr>
+          <w:sz w:val="16"/>
+          <w:szCs w:val="16"/>
+        </w:rPr>
+        <w:t>: /data</w:t>
+      </w:r>
+    </w:p>
+    <w:p>
+      <w:pPr>
+        <w:spacing w:line="240" w:lineRule="auto"/>
+        <w:ind w:left="0" w:firstLine="0"/>
+        <w:rPr>
+          <w:sz w:val="16"/>
+          <w:szCs w:val="16"/>
+        </w:rPr>
+      </w:pPr>
+      <w:r>
+        <w:rPr>
+          <w:sz w:val="16"/>
+          <w:szCs w:val="16"/>
+        </w:rPr>
+        <w:t xml:space="preserve">      volumes:</w:t>
+      </w:r>
+    </w:p>
+    <w:p>
+      <w:pPr>
+        <w:spacing w:line="240" w:lineRule="auto"/>
+        <w:ind w:left="0" w:firstLine="0"/>
+        <w:rPr>
+          <w:sz w:val="16"/>
+          <w:szCs w:val="16"/>
+        </w:rPr>
+      </w:pPr>
+      <w:r>
+        <w:rPr>
+          <w:sz w:val="16"/>
+          <w:szCs w:val="16"/>
+        </w:rPr>
+        <w:t xml:space="preserve">        - name: storage-data</w:t>
+      </w:r>
+    </w:p>
+    <w:p>
+      <w:pPr>
+        <w:spacing w:line="240" w:lineRule="auto"/>
+        <w:ind w:left="0" w:firstLine="0"/>
+        <w:rPr>
+          <w:sz w:val="16"/>
+          <w:szCs w:val="16"/>
+        </w:rPr>
+      </w:pPr>
+      <w:r>
+        <w:rPr>
+          <w:sz w:val="16"/>
+          <w:szCs w:val="16"/>
+        </w:rPr>
+        <w:t xml:space="preserve">          </w:t>
+      </w:r>
+      <w:proofErr w:type="spellStart"/>
+      <w:r>
+        <w:rPr>
+          <w:sz w:val="16"/>
+          <w:szCs w:val="16"/>
+        </w:rPr>
+        <w:t>persistentVolumeClaim</w:t>
+      </w:r>
+      <w:proofErr w:type="spellEnd"/>
+      <w:r>
+        <w:rPr>
+          <w:sz w:val="16"/>
+          <w:szCs w:val="16"/>
+        </w:rPr>
+        <w:t>:</w:t>
+      </w:r>
+    </w:p>
+    <w:p>
+      <w:pPr>
+        <w:spacing w:line="240" w:lineRule="auto"/>
+        <w:ind w:left="0" w:firstLine="0"/>
+        <w:rPr>
+          <w:sz w:val="16"/>
+          <w:szCs w:val="16"/>
+        </w:rPr>
+      </w:pPr>
+      <w:r>
+        <w:rPr>
+          <w:sz w:val="16"/>
+          <w:szCs w:val="16"/>
+        </w:rPr>
+        <w:t xml:space="preserve">            </w:t>
+      </w:r>
+      <w:proofErr w:type="spellStart"/>
+      <w:r>
+        <w:rPr>
+          <w:sz w:val="16"/>
+          <w:szCs w:val="16"/>
+        </w:rPr>
+        <w:t>claimName</w:t>
+      </w:r>
+      <w:proofErr w:type="spellEnd"/>
+      <w:r>
+        <w:rPr>
+          <w:sz w:val="16"/>
+          <w:szCs w:val="16"/>
+        </w:rPr>
+        <w:t xml:space="preserve">: </w:t>
+      </w:r>
+      <w:proofErr w:type="spellStart"/>
+      <w:r>
+        <w:rPr>
+          <w:sz w:val="16"/>
+          <w:szCs w:val="16"/>
+        </w:rPr>
+        <w:t>pvc</w:t>
+      </w:r>
+      <w:proofErr w:type="spellEnd"/>
+      <w:r>
+        <w:rPr>
+          <w:sz w:val="16"/>
+          <w:szCs w:val="16"/>
+        </w:rPr>
+        <w:t>-database</w:t>
+      </w:r>
+    </w:p>
+    <w:p>
+      <w:pPr>
+        <w:ind w:left="0" w:firstLine="0"/>
+        <w:rPr>
+          <w:b/>
+          <w:bCs/>
+        </w:rPr>
+      </w:pPr>
+    </w:p>
+    <w:p>
+      <w:pPr>
+        <w:ind w:left="0" w:firstLine="0"/>
+        <w:rPr>
+          <w:b/>
+          <w:bCs/>
+        </w:rPr>
+      </w:pPr>
+      <w:r>
+        <w:rPr>
+          <w:b/>
+          <w:bCs/>
+        </w:rPr>
+        <w:t>Q2 :</w:t>
+      </w:r>
+      <w:r>
+        <w:rPr>
+          <w:b/>
+          <w:bCs/>
+        </w:rPr>
+        <w:t xml:space="preserve"> </w:t>
+      </w:r>
+      <w:r>
+        <w:t xml:space="preserve">Can you search in the Kubernetes documentation how you can mount other things than a Persistent Volume, such as a </w:t>
+      </w:r>
+      <w:proofErr w:type="spellStart"/>
+      <w:r>
+        <w:t>ConfigMap</w:t>
+      </w:r>
+      <w:proofErr w:type="spellEnd"/>
+      <w:r>
+        <w:t xml:space="preserve"> as a volume to your application?</w:t>
+      </w:r>
+    </w:p>
+    <w:p>
+      <w:pPr>
+        <w:ind w:left="0" w:firstLine="0"/>
+        <w:rPr>
+          <w:b/>
+          <w:bCs/>
+        </w:rPr>
+      </w:pPr>
+      <w:r>
+        <w:rPr>
+          <w:b/>
+          <w:bCs/>
+        </w:rPr>
+        <w:t>A2 :</w:t>
+      </w:r>
+      <w:r>
+        <w:rPr>
+          <w:b/>
+          <w:bCs/>
+        </w:rPr>
+        <w:t xml:space="preserve"> </w:t>
+      </w:r>
+      <w:r>
+        <w:t xml:space="preserve">You can use </w:t>
+      </w:r>
+      <w:proofErr w:type="spellStart"/>
+      <w:r>
+        <w:t>configMap</w:t>
+      </w:r>
+      <w:proofErr w:type="spellEnd"/>
+      <w:r>
+        <w:t xml:space="preserve"> </w:t>
+      </w:r>
+      <w:r>
+        <w:t>instead of</w:t>
+      </w:r>
+      <w:r>
+        <w:t xml:space="preserve"> </w:t>
+      </w:r>
+      <w:proofErr w:type="spellStart"/>
+      <w:r>
+        <w:t>persistentVolumeClaim</w:t>
+      </w:r>
+      <w:proofErr w:type="spellEnd"/>
+      <w:r>
+        <w:t xml:space="preserve"> in volumes section.</w:t>
+      </w:r>
+    </w:p>
+    <w:p>
+      <w:pPr>
+        <w:ind w:left="0" w:firstLine="0"/>
+        <w:rPr>
+          <w:sz w:val="16"/>
+          <w:szCs w:val="16"/>
+          <w:lang w:val="en-BE"/>
+        </w:rPr>
+      </w:pPr>
+      <w:r>
+        <w:rPr>
+          <w:sz w:val="16"/>
+          <w:szCs w:val="16"/>
+          <w:lang w:val="en-BE"/>
+        </w:rPr>
+        <w:t>volumes:</w:t>
+      </w:r>
+    </w:p>
+    <w:p>
+      <w:pPr>
+        <w:ind w:left="0" w:firstLine="0"/>
+        <w:rPr>
+          <w:sz w:val="16"/>
+          <w:szCs w:val="16"/>
+          <w:lang w:val="en-BE"/>
+        </w:rPr>
+      </w:pPr>
+      <w:r>
+        <w:rPr>
+          <w:sz w:val="16"/>
+          <w:szCs w:val="16"/>
+          <w:lang w:val="en-BE"/>
+        </w:rPr>
+        <w:t>    - name: config-volume</w:t>
+      </w:r>
+    </w:p>
+    <w:p>
+      <w:pPr>
+        <w:ind w:left="0" w:firstLine="0"/>
+        <w:rPr>
+          <w:sz w:val="16"/>
+          <w:szCs w:val="16"/>
+          <w:lang w:val="en-BE"/>
+        </w:rPr>
+      </w:pPr>
+      <w:r>
+        <w:rPr>
+          <w:sz w:val="16"/>
+          <w:szCs w:val="16"/>
+          <w:lang w:val="en-BE"/>
+        </w:rPr>
+        <w:t xml:space="preserve">      </w:t>
+      </w:r>
+      <w:proofErr w:type="spellStart"/>
+      <w:r>
+        <w:rPr>
+          <w:sz w:val="16"/>
+          <w:szCs w:val="16"/>
+          <w:lang w:val="en-BE"/>
+        </w:rPr>
+        <w:t>configMap</w:t>
+      </w:r>
+      <w:proofErr w:type="spellEnd"/>
+      <w:r>
+        <w:rPr>
+          <w:sz w:val="16"/>
+          <w:szCs w:val="16"/>
+          <w:lang w:val="en-BE"/>
+        </w:rPr>
+        <w:t>:</w:t>
+      </w:r>
+    </w:p>
+    <w:p>
+      <w:pPr>
+        <w:ind w:left="0" w:firstLine="0"/>
+        <w:rPr>
+          <w:sz w:val="16"/>
+          <w:szCs w:val="16"/>
+          <w:lang w:val="en-BE"/>
+        </w:rPr>
+      </w:pPr>
+      <w:r>
+        <w:rPr>
+          <w:sz w:val="16"/>
+          <w:szCs w:val="16"/>
+          <w:lang w:val="en-BE"/>
+        </w:rPr>
+        <w:t>        name: my-</w:t>
+      </w:r>
+      <w:proofErr w:type="spellStart"/>
+      <w:r>
+        <w:rPr>
+          <w:sz w:val="16"/>
+          <w:szCs w:val="16"/>
+          <w:lang w:val="en-BE"/>
+        </w:rPr>
+        <w:t>configmap</w:t>
+      </w:r>
+      <w:proofErr w:type="spellEnd"/>
+    </w:p>
+    <w:p>
+      <w:pPr>
+        <w:ind w:left="0" w:firstLine="0"/>
+        <w:rPr>
+          <w:rStyle w:val="IntenseEmphasis"/>
+        </w:rPr>
+      </w:pPr>
+      <w:r>
+        <w:rPr>
+          <w:rStyle w:val="IntenseEmphasis"/>
+        </w:rPr>
+        <w:t>3.3 Kubernetes Helm</w:t>
+      </w:r>
+    </w:p>
+    <w:p>
+      <w:pPr>
+        <w:rPr>
+          <w:rStyle w:val="IntenseEmphasis"/>
+          <w:b/>
+          <w:bCs/>
+          <w:i w:val="0"/>
+          <w:iCs w:val="0"/>
+          <w:color w:val="auto"/>
+        </w:rPr>
+      </w:pPr>
+      <w:r>
+        <w:rPr>
+          <w:rStyle w:val="IntenseEmphasis"/>
+          <w:b/>
+          <w:bCs/>
+          <w:i w:val="0"/>
+          <w:iCs w:val="0"/>
+          <w:color w:val="auto"/>
         </w:rPr>
         <w:t>Q</w:t>
       </w:r>
-      <w:proofErr w:type="gramStart"/>
-      <w:r>
-        <w:rPr>
-          <w:b/>
-          <w:bCs/>
-        </w:rPr>
-        <w:t>1 :</w:t>
-      </w:r>
-      <w:proofErr w:type="gramEnd"/>
-      <w:r>
-        <w:rPr>
-          <w:b/>
-          <w:bCs/>
-        </w:rPr>
-        <w:t xml:space="preserve"> </w:t>
-      </w:r>
-    </w:p>
-    <w:p>
-      <w:r>
-        <w:rPr>
-          <w:b/>
-          <w:bCs/>
-        </w:rPr>
-        <w:t>A</w:t>
-      </w:r>
-      <w:proofErr w:type="gramStart"/>
-      <w:r>
-        <w:rPr>
-          <w:b/>
-          <w:bCs/>
-        </w:rPr>
-        <w:t>1 :</w:t>
-      </w:r>
-      <w:proofErr w:type="gramEnd"/>
-      <w:r>
-        <w:rPr>
-          <w:b/>
-          <w:bCs/>
-        </w:rPr>
-        <w:t xml:space="preserve"> </w:t>
-      </w:r>
-    </w:p>
-    <w:p>
-      <w:pPr>
-        <w:ind w:left="0" w:firstLine="0"/>
-        <w:rPr>
-          <w:b/>
-          <w:bCs/>
-        </w:rPr>
-      </w:pPr>
-    </w:p>
-    <w:p>
-      <w:pPr>
-        <w:ind w:left="0" w:firstLine="0"/>
-        <w:rPr>
-          <w:b/>
-          <w:bCs/>
-        </w:rPr>
-      </w:pPr>
-      <w:r>
-        <w:rPr>
-          <w:b/>
-          <w:bCs/>
-        </w:rPr>
-        <w:t>Q</w:t>
-      </w:r>
-      <w:proofErr w:type="gramStart"/>
-      <w:r>
-        <w:rPr>
-          <w:b/>
-          <w:bCs/>
-        </w:rPr>
-        <w:t>2 :</w:t>
-      </w:r>
-      <w:proofErr w:type="gramEnd"/>
-    </w:p>
-    <w:p>
-      <w:pPr>
-        <w:ind w:left="0" w:firstLine="0"/>
-        <w:rPr>
-          <w:b/>
-          <w:bCs/>
-        </w:rPr>
-      </w:pPr>
-      <w:r>
-        <w:rPr>
-          <w:b/>
-          <w:bCs/>
-        </w:rPr>
-        <w:t>A</w:t>
-      </w:r>
-      <w:proofErr w:type="gramStart"/>
-      <w:r>
-        <w:rPr>
-          <w:b/>
-          <w:bCs/>
-        </w:rPr>
-        <w:t>2 :</w:t>
-      </w:r>
-      <w:proofErr w:type="gramEnd"/>
-    </w:p>
-    <w:p>
-      <w:pPr>
-        <w:ind w:left="0" w:firstLine="0"/>
-        <w:rPr>
-          <w:b/>
-          <w:bCs/>
-        </w:rPr>
-      </w:pPr>
+      <w:r>
+        <w:rPr>
+          <w:rStyle w:val="IntenseEmphasis"/>
+          <w:b/>
+          <w:bCs/>
+          <w:i w:val="0"/>
+          <w:iCs w:val="0"/>
+          <w:color w:val="auto"/>
+        </w:rPr>
+        <w:t>3 :</w:t>
+      </w:r>
+    </w:p>
+    <w:p>
+      <w:pPr>
+        <w:rPr>
+          <w:rStyle w:val="IntenseEmphasis"/>
+          <w:b/>
+          <w:bCs/>
+          <w:i w:val="0"/>
+          <w:iCs w:val="0"/>
+          <w:color w:val="auto"/>
+        </w:rPr>
+      </w:pPr>
+      <w:r>
+        <w:rPr>
+          <w:rStyle w:val="IntenseEmphasis"/>
+          <w:b/>
+          <w:bCs/>
+          <w:i w:val="0"/>
+          <w:iCs w:val="0"/>
+          <w:color w:val="auto"/>
+        </w:rPr>
+        <w:t>A3 :</w:t>
+      </w:r>
     </w:p>
     <w:p>
       <w:pPr>
@@ -306,7 +1448,7 @@
         </w:numPr>
       </w:pPr>
       <w:r>
-        <w:t>S</w:t>
+        <w:t>How to work with volumes ( storage )</w:t>
       </w:r>
     </w:p>
     <w:p>
@@ -318,6 +1460,7 @@
         </w:numPr>
       </w:pPr>
       <w:r>
+        <w:lastRenderedPageBreak/>
         <w:t>S</w:t>
       </w:r>
     </w:p>
@@ -384,7 +1527,7 @@
         <w:spacing w:after="44"/>
       </w:pPr>
       <w:r>
-        <w:t>S</w:t>
+        <w:t>What is persistent volume and what can it do ?</w:t>
       </w:r>
     </w:p>
     <w:p>
@@ -410,7 +1553,6 @@
         <w:spacing w:after="44"/>
       </w:pPr>
       <w:r>
-        <w:lastRenderedPageBreak/>
         <w:t>S</w:t>
       </w:r>
     </w:p>
@@ -492,15 +1634,7 @@
         <w:ind w:hanging="360"/>
       </w:pPr>
       <w:r>
-        <w:t xml:space="preserve">&lt;For labs on Azure&gt; I have shut down any resources that are in use, </w:t>
-      </w:r>
-      <w:proofErr w:type="gramStart"/>
-      <w:r>
-        <w:t>in order to</w:t>
-      </w:r>
-      <w:proofErr w:type="gramEnd"/>
-      <w:r>
-        <w:t xml:space="preserve"> avoid unexpected costs. </w:t>
+        <w:t xml:space="preserve">&lt;For labs on Azure&gt; I have shut down any resources that are in use, in order to avoid unexpected costs. </w:t>
       </w:r>
     </w:p>
     <w:sectPr>
@@ -1028,6 +2162,118 @@
     </w:lvl>
   </w:abstractNum>
   <w:abstractNum w:abstractNumId="3" w15:restartNumberingAfterBreak="0">
+    <w:nsid w:val="300D135E"/>
+    <w:multiLevelType w:val="hybridMultilevel"/>
+    <w:tmpl w:val="0FD2410E"/>
+    <w:lvl w:ilvl="0" w:tplc="2826BCF2">
+      <w:numFmt w:val="bullet"/>
+      <w:lvlText w:val="-"/>
+      <w:lvlJc w:val="left"/>
+      <w:pPr>
+        <w:ind w:left="720" w:hanging="360"/>
+      </w:pPr>
+      <w:rPr>
+        <w:rFonts w:ascii="Arial" w:eastAsia="Arial" w:hAnsi="Arial" w:cs="Arial" w:hint="default"/>
+      </w:rPr>
+    </w:lvl>
+    <w:lvl w:ilvl="1" w:tplc="20000003">
+      <w:start w:val="1"/>
+      <w:numFmt w:val="bullet"/>
+      <w:lvlText w:val="o"/>
+      <w:lvlJc w:val="left"/>
+      <w:pPr>
+        <w:ind w:left="1440" w:hanging="360"/>
+      </w:pPr>
+      <w:rPr>
+        <w:rFonts w:ascii="Courier New" w:hAnsi="Courier New" w:cs="Courier New" w:hint="default"/>
+      </w:rPr>
+    </w:lvl>
+    <w:lvl w:ilvl="2" w:tplc="20000005" w:tentative="1">
+      <w:start w:val="1"/>
+      <w:numFmt w:val="bullet"/>
+      <w:lvlText w:val=""/>
+      <w:lvlJc w:val="left"/>
+      <w:pPr>
+        <w:ind w:left="2160" w:hanging="360"/>
+      </w:pPr>
+      <w:rPr>
+        <w:rFonts w:ascii="Wingdings" w:hAnsi="Wingdings" w:hint="default"/>
+      </w:rPr>
+    </w:lvl>
+    <w:lvl w:ilvl="3" w:tplc="20000001" w:tentative="1">
+      <w:start w:val="1"/>
+      <w:numFmt w:val="bullet"/>
+      <w:lvlText w:val=""/>
+      <w:lvlJc w:val="left"/>
+      <w:pPr>
+        <w:ind w:left="2880" w:hanging="360"/>
+      </w:pPr>
+      <w:rPr>
+        <w:rFonts w:ascii="Symbol" w:hAnsi="Symbol" w:hint="default"/>
+      </w:rPr>
+    </w:lvl>
+    <w:lvl w:ilvl="4" w:tplc="20000003" w:tentative="1">
+      <w:start w:val="1"/>
+      <w:numFmt w:val="bullet"/>
+      <w:lvlText w:val="o"/>
+      <w:lvlJc w:val="left"/>
+      <w:pPr>
+        <w:ind w:left="3600" w:hanging="360"/>
+      </w:pPr>
+      <w:rPr>
+        <w:rFonts w:ascii="Courier New" w:hAnsi="Courier New" w:cs="Courier New" w:hint="default"/>
+      </w:rPr>
+    </w:lvl>
+    <w:lvl w:ilvl="5" w:tplc="20000005" w:tentative="1">
+      <w:start w:val="1"/>
+      <w:numFmt w:val="bullet"/>
+      <w:lvlText w:val=""/>
+      <w:lvlJc w:val="left"/>
+      <w:pPr>
+        <w:ind w:left="4320" w:hanging="360"/>
+      </w:pPr>
+      <w:rPr>
+        <w:rFonts w:ascii="Wingdings" w:hAnsi="Wingdings" w:hint="default"/>
+      </w:rPr>
+    </w:lvl>
+    <w:lvl w:ilvl="6" w:tplc="20000001" w:tentative="1">
+      <w:start w:val="1"/>
+      <w:numFmt w:val="bullet"/>
+      <w:lvlText w:val=""/>
+      <w:lvlJc w:val="left"/>
+      <w:pPr>
+        <w:ind w:left="5040" w:hanging="360"/>
+      </w:pPr>
+      <w:rPr>
+        <w:rFonts w:ascii="Symbol" w:hAnsi="Symbol" w:hint="default"/>
+      </w:rPr>
+    </w:lvl>
+    <w:lvl w:ilvl="7" w:tplc="20000003" w:tentative="1">
+      <w:start w:val="1"/>
+      <w:numFmt w:val="bullet"/>
+      <w:lvlText w:val="o"/>
+      <w:lvlJc w:val="left"/>
+      <w:pPr>
+        <w:ind w:left="5760" w:hanging="360"/>
+      </w:pPr>
+      <w:rPr>
+        <w:rFonts w:ascii="Courier New" w:hAnsi="Courier New" w:cs="Courier New" w:hint="default"/>
+      </w:rPr>
+    </w:lvl>
+    <w:lvl w:ilvl="8" w:tplc="20000005" w:tentative="1">
+      <w:start w:val="1"/>
+      <w:numFmt w:val="bullet"/>
+      <w:lvlText w:val=""/>
+      <w:lvlJc w:val="left"/>
+      <w:pPr>
+        <w:ind w:left="6480" w:hanging="360"/>
+      </w:pPr>
+      <w:rPr>
+        <w:rFonts w:ascii="Wingdings" w:hAnsi="Wingdings" w:hint="default"/>
+      </w:rPr>
+    </w:lvl>
+  </w:abstractNum>
+  <w:abstractNum w:abstractNumId="4" w15:restartNumberingAfterBreak="0">
     <w:nsid w:val="4A362C0C"/>
     <w:multiLevelType w:val="hybridMultilevel"/>
     <w:tmpl w:val="630899C6"/>
@@ -1139,7 +2385,7 @@
       </w:rPr>
     </w:lvl>
   </w:abstractNum>
-  <w:abstractNum w:abstractNumId="4" w15:restartNumberingAfterBreak="0">
+  <w:abstractNum w:abstractNumId="5" w15:restartNumberingAfterBreak="0">
     <w:nsid w:val="72AD253F"/>
     <w:multiLevelType w:val="hybridMultilevel"/>
     <w:tmpl w:val="AFDAE5B2"/>
@@ -1235,13 +2481,16 @@
     <w:abstractNumId w:val="0"/>
   </w:num>
   <w:num w:numId="3" w16cid:durableId="227421171">
-    <w:abstractNumId w:val="3"/>
+    <w:abstractNumId w:val="4"/>
   </w:num>
   <w:num w:numId="4" w16cid:durableId="1519196592">
     <w:abstractNumId w:val="2"/>
   </w:num>
   <w:num w:numId="5" w16cid:durableId="1125657761">
-    <w:abstractNumId w:val="4"/>
+    <w:abstractNumId w:val="5"/>
+  </w:num>
+  <w:num w:numId="6" w16cid:durableId="210923334">
+    <w:abstractNumId w:val="3"/>
   </w:num>
 </w:numbering>
 </file>
@@ -1646,7 +2895,7 @@
   <w:style w:type="paragraph" w:default="1" w:styleId="Normal">
     <w:name w:val="Normal"/>
     <w:qFormat/>
-    <w:rsid w:val="00D945A1"/>
+    <w:rsid w:val="0007359F"/>
     <w:pPr>
       <w:spacing w:after="179" w:line="265" w:lineRule="auto"/>
       <w:ind w:left="10" w:hanging="10"/>
@@ -1659,7 +2908,6 @@
   <w:style w:type="character" w:default="1" w:styleId="DefaultParagraphFont">
     <w:name w:val="Default Paragraph Font"/>
     <w:uiPriority w:val="1"/>
-    <w:semiHidden/>
     <w:unhideWhenUsed/>
   </w:style>
   <w:style w:type="table" w:default="1" w:styleId="TableNormal">
@@ -1726,6 +2974,18 @@
     <w:rPr>
       <w:color w:val="605E5C"/>
       <w:shd w:val="clear" w:color="auto" w:fill="E1DFDD"/>
+    </w:rPr>
+  </w:style>
+  <w:style w:type="character" w:styleId="IntenseEmphasis">
+    <w:name w:val="Intense Emphasis"/>
+    <w:basedOn w:val="DefaultParagraphFont"/>
+    <w:uiPriority w:val="21"/>
+    <w:qFormat/>
+    <w:rsid w:val="0007359F"/>
+    <w:rPr>
+      <w:i/>
+      <w:iCs/>
+      <w:color w:val="156082" w:themeColor="accent1"/>
     </w:rPr>
   </w:style>
 </w:styles>

</xml_diff>

<commit_message>
Adding exercises till 3.4 Kubernetes Load Balancer
</commit_message>
<xml_diff>
--- a/Lab 4 - hand-in Singh-Lovepreet.docx
+++ b/Lab 4 - hand-in Singh-Lovepreet.docx
@@ -11,7 +11,21 @@
         <w:rPr>
           <w:sz w:val="40"/>
         </w:rPr>
-        <w:t xml:space="preserve">FILL IN : Lab </w:t>
+        <w:t xml:space="preserve">FILL </w:t>
+      </w:r>
+      <w:proofErr w:type="gramStart"/>
+      <w:r>
+        <w:rPr>
+          <w:sz w:val="40"/>
+        </w:rPr>
+        <w:t>IN :</w:t>
+      </w:r>
+      <w:proofErr w:type="gramEnd"/>
+      <w:r>
+        <w:rPr>
+          <w:sz w:val="40"/>
+        </w:rPr>
+        <w:t xml:space="preserve"> Lab </w:t>
       </w:r>
       <w:r>
         <w:rPr>
@@ -57,7 +71,7 @@
           <w:noProof/>
         </w:rPr>
         <w:drawing>
-          <wp:anchor distT="0" distB="0" distL="114300" distR="114300" simplePos="0" relativeHeight="251658240" behindDoc="0" locked="0" layoutInCell="1" allowOverlap="1" wp14:anchorId="4684DF12" wp14:editId="441543E4">
+          <wp:anchor distT="0" distB="0" distL="114300" distR="114300" simplePos="0" relativeHeight="251658240" behindDoc="0" locked="0" layoutInCell="1" allowOverlap="1" wp14:anchorId="4684DF12" wp14:editId="2AF37A0F">
             <wp:simplePos x="0" y="0"/>
             <wp:positionH relativeFrom="column">
               <wp:posOffset>-9525</wp:posOffset>
@@ -142,34 +156,32 @@
         <w:rPr>
           <w:rStyle w:val="IntenseEmphasis"/>
         </w:rPr>
-        <w:t>3.</w:t>
-      </w:r>
-      <w:r>
-        <w:rPr>
-          <w:rStyle w:val="IntenseEmphasis"/>
-        </w:rPr>
-        <w:t>2</w:t>
-      </w:r>
-      <w:r>
-        <w:rPr>
-          <w:rStyle w:val="IntenseEmphasis"/>
-        </w:rPr>
-        <w:t xml:space="preserve"> Kubernetes </w:t>
-      </w:r>
-      <w:r>
-        <w:rPr>
-          <w:rStyle w:val="IntenseEmphasis"/>
-        </w:rPr>
-        <w:t>Advanced</w:t>
-      </w:r>
-    </w:p>
-    <w:p>
-      <w:r>
-        <w:rPr>
-          <w:b/>
-          <w:bCs/>
-        </w:rPr>
-        <w:t xml:space="preserve">Q1 : </w:t>
+        <w:t>3.2 Kubernetes Advanced</w:t>
+      </w:r>
+    </w:p>
+    <w:p>
+      <w:r>
+        <w:rPr>
+          <w:b/>
+          <w:bCs/>
+        </w:rPr>
+        <w:t>Q</w:t>
+      </w:r>
+      <w:proofErr w:type="gramStart"/>
+      <w:r>
+        <w:rPr>
+          <w:b/>
+          <w:bCs/>
+        </w:rPr>
+        <w:t>1 :</w:t>
+      </w:r>
+      <w:proofErr w:type="gramEnd"/>
+      <w:r>
+        <w:rPr>
+          <w:b/>
+          <w:bCs/>
+        </w:rPr>
+        <w:t xml:space="preserve"> </w:t>
       </w:r>
       <w:r>
         <w:t>How did you test the Persistent Volume?</w:t>
@@ -187,7 +199,23 @@
           <w:b/>
           <w:bCs/>
         </w:rPr>
-        <w:t xml:space="preserve">A1 : </w:t>
+        <w:t>A</w:t>
+      </w:r>
+      <w:proofErr w:type="gramStart"/>
+      <w:r>
+        <w:rPr>
+          <w:b/>
+          <w:bCs/>
+        </w:rPr>
+        <w:t>1 :</w:t>
+      </w:r>
+      <w:proofErr w:type="gramEnd"/>
+      <w:r>
+        <w:rPr>
+          <w:b/>
+          <w:bCs/>
+        </w:rPr>
+        <w:t xml:space="preserve"> </w:t>
       </w:r>
       <w:r>
         <w:rPr>
@@ -278,9 +306,18 @@
           <w:b/>
           <w:bCs/>
         </w:rPr>
-        <w:t>pv-database.yaml</w:t>
+        <w:t>pv-</w:t>
+      </w:r>
+      <w:proofErr w:type="gramStart"/>
+      <w:r>
+        <w:rPr>
+          <w:b/>
+          <w:bCs/>
+        </w:rPr>
+        <w:t>database.yaml</w:t>
       </w:r>
       <w:proofErr w:type="spellEnd"/>
+      <w:proofErr w:type="gramEnd"/>
     </w:p>
     <w:p>
       <w:pPr>
@@ -316,9 +353,18 @@
           <w:b/>
           <w:bCs/>
         </w:rPr>
-        <w:t>pvc-database.yaml</w:t>
+        <w:t>pvc-</w:t>
+      </w:r>
+      <w:proofErr w:type="gramStart"/>
+      <w:r>
+        <w:rPr>
+          <w:b/>
+          <w:bCs/>
+        </w:rPr>
+        <w:t>database.yaml</w:t>
       </w:r>
       <w:proofErr w:type="spellEnd"/>
+      <w:proofErr w:type="gramEnd"/>
     </w:p>
     <w:p>
       <w:pPr>
@@ -349,6 +395,7 @@
         <w:t xml:space="preserve"> apply -f deployment-</w:t>
       </w:r>
       <w:proofErr w:type="spellStart"/>
+      <w:proofErr w:type="gramStart"/>
       <w:r>
         <w:rPr>
           <w:b/>
@@ -357,6 +404,7 @@
         <w:t>database.yaml</w:t>
       </w:r>
       <w:proofErr w:type="spellEnd"/>
+      <w:proofErr w:type="gramEnd"/>
     </w:p>
     <w:p>
       <w:pPr>
@@ -1163,8 +1211,17 @@
           <w:b/>
           <w:bCs/>
         </w:rPr>
-        <w:t>Q2 :</w:t>
-      </w:r>
+        <w:t>Q</w:t>
+      </w:r>
+      <w:proofErr w:type="gramStart"/>
+      <w:r>
+        <w:rPr>
+          <w:b/>
+          <w:bCs/>
+        </w:rPr>
+        <w:t>2 :</w:t>
+      </w:r>
+      <w:proofErr w:type="gramEnd"/>
       <w:r>
         <w:rPr>
           <w:b/>
@@ -1197,8 +1254,17 @@
           <w:b/>
           <w:bCs/>
         </w:rPr>
-        <w:t>A2 :</w:t>
-      </w:r>
+        <w:t>A</w:t>
+      </w:r>
+      <w:proofErr w:type="gramStart"/>
+      <w:r>
+        <w:rPr>
+          <w:b/>
+          <w:bCs/>
+        </w:rPr>
+        <w:t>2 :</w:t>
+      </w:r>
+      <w:proofErr w:type="gramEnd"/>
       <w:r>
         <w:rPr>
           <w:b/>
@@ -1215,13 +1281,7 @@
       </w:r>
       <w:proofErr w:type="spellEnd"/>
       <w:r>
-        <w:t xml:space="preserve"> </w:t>
-      </w:r>
-      <w:r>
-        <w:t>instead of</w:t>
-      </w:r>
-      <w:r>
-        <w:t xml:space="preserve"> </w:t>
+        <w:t xml:space="preserve"> instead of </w:t>
       </w:r>
       <w:proofErr w:type="spellStart"/>
       <w:r>
@@ -1238,14 +1298,12 @@
         <w:rPr>
           <w:sz w:val="16"/>
           <w:szCs w:val="16"/>
-          <w:lang w:val="en-BE"/>
-        </w:rPr>
-      </w:pPr>
-      <w:r>
-        <w:rPr>
-          <w:sz w:val="16"/>
-          <w:szCs w:val="16"/>
-          <w:lang w:val="en-BE"/>
+        </w:rPr>
+      </w:pPr>
+      <w:r>
+        <w:rPr>
+          <w:sz w:val="16"/>
+          <w:szCs w:val="16"/>
         </w:rPr>
         <w:t>volumes:</w:t>
       </w:r>
@@ -1256,14 +1314,12 @@
         <w:rPr>
           <w:sz w:val="16"/>
           <w:szCs w:val="16"/>
-          <w:lang w:val="en-BE"/>
-        </w:rPr>
-      </w:pPr>
-      <w:r>
-        <w:rPr>
-          <w:sz w:val="16"/>
-          <w:szCs w:val="16"/>
-          <w:lang w:val="en-BE"/>
+        </w:rPr>
+      </w:pPr>
+      <w:r>
+        <w:rPr>
+          <w:sz w:val="16"/>
+          <w:szCs w:val="16"/>
         </w:rPr>
         <w:t>    - name: config-volume</w:t>
       </w:r>
@@ -1274,14 +1330,12 @@
         <w:rPr>
           <w:sz w:val="16"/>
           <w:szCs w:val="16"/>
-          <w:lang w:val="en-BE"/>
-        </w:rPr>
-      </w:pPr>
-      <w:r>
-        <w:rPr>
-          <w:sz w:val="16"/>
-          <w:szCs w:val="16"/>
-          <w:lang w:val="en-BE"/>
+        </w:rPr>
+      </w:pPr>
+      <w:r>
+        <w:rPr>
+          <w:sz w:val="16"/>
+          <w:szCs w:val="16"/>
         </w:rPr>
         <w:t xml:space="preserve">      </w:t>
       </w:r>
@@ -1290,7 +1344,6 @@
         <w:rPr>
           <w:sz w:val="16"/>
           <w:szCs w:val="16"/>
-          <w:lang w:val="en-BE"/>
         </w:rPr>
         <w:t>configMap</w:t>
       </w:r>
@@ -1299,7 +1352,6 @@
         <w:rPr>
           <w:sz w:val="16"/>
           <w:szCs w:val="16"/>
-          <w:lang w:val="en-BE"/>
         </w:rPr>
         <w:t>:</w:t>
       </w:r>
@@ -1310,14 +1362,12 @@
         <w:rPr>
           <w:sz w:val="16"/>
           <w:szCs w:val="16"/>
-          <w:lang w:val="en-BE"/>
-        </w:rPr>
-      </w:pPr>
-      <w:r>
-        <w:rPr>
-          <w:sz w:val="16"/>
-          <w:szCs w:val="16"/>
-          <w:lang w:val="en-BE"/>
+        </w:rPr>
+      </w:pPr>
+      <w:r>
+        <w:rPr>
+          <w:sz w:val="16"/>
+          <w:szCs w:val="16"/>
         </w:rPr>
         <w:t>        name: my-</w:t>
       </w:r>
@@ -1326,7 +1376,6 @@
         <w:rPr>
           <w:sz w:val="16"/>
           <w:szCs w:val="16"/>
-          <w:lang w:val="en-BE"/>
         </w:rPr>
         <w:t>configmap</w:t>
       </w:r>
@@ -1368,6 +1417,7 @@
         </w:rPr>
         <w:t>Q</w:t>
       </w:r>
+      <w:proofErr w:type="gramStart"/>
       <w:r>
         <w:rPr>
           <w:rStyle w:val="IntenseEmphasis"/>
@@ -1379,9 +1429,8 @@
         </w:rPr>
         <w:t>3 :</w:t>
       </w:r>
-    </w:p>
-    <w:p>
-      <w:pPr>
+      <w:proofErr w:type="gramEnd"/>
+      <w:r>
         <w:rPr>
           <w:rStyle w:val="IntenseEmphasis"/>
           <w:b/>
@@ -1390,8 +1439,17 @@
           <w:iCs w:val="0"/>
           <w:color w:val="auto"/>
         </w:rPr>
-      </w:pPr>
-      <w:r>
+        <w:t xml:space="preserve"> </w:t>
+      </w:r>
+      <w:r>
+        <w:rPr>
+          <w:color w:val="auto"/>
+        </w:rPr>
+        <w:t>What is the Repository, Chart name and Release name in the command executed above?</w:t>
+      </w:r>
+    </w:p>
+    <w:p>
+      <w:pPr>
         <w:rPr>
           <w:rStyle w:val="IntenseEmphasis"/>
           <w:b/>
@@ -1400,8 +1458,491 @@
           <w:iCs w:val="0"/>
           <w:color w:val="auto"/>
         </w:rPr>
-        <w:t>A3 :</w:t>
-      </w:r>
+      </w:pPr>
+      <w:r>
+        <w:rPr>
+          <w:rStyle w:val="IntenseEmphasis"/>
+          <w:b/>
+          <w:bCs/>
+          <w:i w:val="0"/>
+          <w:iCs w:val="0"/>
+          <w:color w:val="auto"/>
+        </w:rPr>
+        <w:t>A</w:t>
+      </w:r>
+      <w:proofErr w:type="gramStart"/>
+      <w:r>
+        <w:rPr>
+          <w:rStyle w:val="IntenseEmphasis"/>
+          <w:b/>
+          <w:bCs/>
+          <w:i w:val="0"/>
+          <w:iCs w:val="0"/>
+          <w:color w:val="auto"/>
+        </w:rPr>
+        <w:t>3 :</w:t>
+      </w:r>
+      <w:proofErr w:type="gramEnd"/>
+      <w:r>
+        <w:rPr>
+          <w:rStyle w:val="IntenseEmphasis"/>
+          <w:b/>
+          <w:bCs/>
+          <w:i w:val="0"/>
+          <w:iCs w:val="0"/>
+          <w:color w:val="auto"/>
+        </w:rPr>
+        <w:t xml:space="preserve"> </w:t>
+      </w:r>
+    </w:p>
+    <w:p>
+      <w:pPr>
+        <w:spacing w:line="240" w:lineRule="auto"/>
+        <w:rPr>
+          <w:rStyle w:val="IntenseEmphasis"/>
+          <w:i w:val="0"/>
+          <w:iCs w:val="0"/>
+          <w:color w:val="auto"/>
+        </w:rPr>
+      </w:pPr>
+      <w:r>
+        <w:rPr>
+          <w:rStyle w:val="IntenseEmphasis"/>
+          <w:i w:val="0"/>
+          <w:iCs w:val="0"/>
+          <w:color w:val="auto"/>
+        </w:rPr>
+        <w:t xml:space="preserve">Repository: </w:t>
+      </w:r>
+      <w:proofErr w:type="spellStart"/>
+      <w:r>
+        <w:rPr>
+          <w:rStyle w:val="IntenseEmphasis"/>
+          <w:i w:val="0"/>
+          <w:iCs w:val="0"/>
+          <w:color w:val="auto"/>
+        </w:rPr>
+        <w:t>howest</w:t>
+      </w:r>
+      <w:proofErr w:type="spellEnd"/>
+    </w:p>
+    <w:p>
+      <w:pPr>
+        <w:spacing w:line="240" w:lineRule="auto"/>
+        <w:rPr>
+          <w:rStyle w:val="IntenseEmphasis"/>
+          <w:i w:val="0"/>
+          <w:iCs w:val="0"/>
+          <w:color w:val="auto"/>
+        </w:rPr>
+      </w:pPr>
+      <w:r>
+        <w:rPr>
+          <w:rStyle w:val="IntenseEmphasis"/>
+          <w:i w:val="0"/>
+          <w:iCs w:val="0"/>
+          <w:color w:val="auto"/>
+        </w:rPr>
+        <w:t xml:space="preserve">Release name: </w:t>
+      </w:r>
+      <w:proofErr w:type="gramStart"/>
+      <w:r>
+        <w:rPr>
+          <w:rStyle w:val="IntenseEmphasis"/>
+          <w:i w:val="0"/>
+          <w:iCs w:val="0"/>
+          <w:color w:val="auto"/>
+        </w:rPr>
+        <w:t>example-v2</w:t>
+      </w:r>
+      <w:proofErr w:type="gramEnd"/>
+    </w:p>
+    <w:p>
+      <w:pPr>
+        <w:spacing w:line="240" w:lineRule="auto"/>
+        <w:rPr>
+          <w:rStyle w:val="IntenseEmphasis"/>
+          <w:i w:val="0"/>
+          <w:iCs w:val="0"/>
+          <w:color w:val="auto"/>
+        </w:rPr>
+      </w:pPr>
+      <w:r>
+        <w:rPr>
+          <w:rStyle w:val="IntenseEmphasis"/>
+          <w:i w:val="0"/>
+          <w:iCs w:val="0"/>
+          <w:color w:val="auto"/>
+        </w:rPr>
+        <w:t>Chart name: helm-demo</w:t>
+      </w:r>
+    </w:p>
+    <w:p>
+      <w:pPr>
+        <w:spacing w:after="34" w:line="259" w:lineRule="auto"/>
+        <w:ind w:left="-5"/>
+        <w:rPr>
+          <w:sz w:val="32"/>
+        </w:rPr>
+      </w:pPr>
+    </w:p>
+    <w:p>
+      <w:r>
+        <w:rPr>
+          <w:b/>
+          <w:bCs/>
+          <w:noProof/>
+        </w:rPr>
+        <w:drawing>
+          <wp:anchor distT="0" distB="0" distL="114300" distR="114300" simplePos="0" relativeHeight="251659264" behindDoc="0" locked="0" layoutInCell="1" allowOverlap="1" wp14:anchorId="20E426F1" wp14:editId="57881E3F">
+            <wp:simplePos x="0" y="0"/>
+            <wp:positionH relativeFrom="margin">
+              <wp:posOffset>-1270</wp:posOffset>
+            </wp:positionH>
+            <wp:positionV relativeFrom="margin">
+              <wp:align>top</wp:align>
+            </wp:positionV>
+            <wp:extent cx="5751830" cy="2947670"/>
+            <wp:effectExtent l="0" t="0" r="1270" b="5080"/>
+            <wp:wrapTopAndBottom/>
+            <wp:docPr id="1420503281" name="Picture 1" descr="A screen shot of a computer program&#10;&#10;AI-generated content may be incorrect."/>
+            <wp:cNvGraphicFramePr>
+              <a:graphicFrameLocks xmlns:a="http://schemas.openxmlformats.org/drawingml/2006/main" noChangeAspect="1"/>
+            </wp:cNvGraphicFramePr>
+            <a:graphic xmlns:a="http://schemas.openxmlformats.org/drawingml/2006/main">
+              <a:graphicData uri="http://schemas.openxmlformats.org/drawingml/2006/picture">
+                <pic:pic xmlns:pic="http://schemas.openxmlformats.org/drawingml/2006/picture">
+                  <pic:nvPicPr>
+                    <pic:cNvPr id="1420503281" name="Picture 1" descr="A screen shot of a computer program&#10;&#10;AI-generated content may be incorrect."/>
+                    <pic:cNvPicPr/>
+                  </pic:nvPicPr>
+                  <pic:blipFill>
+                    <a:blip r:embed="rId6" cstate="print">
+                      <a:extLst>
+                        <a:ext uri="{28A0092B-C50C-407E-A947-70E740481C1C}">
+                          <a14:useLocalDpi xmlns:a14="http://schemas.microsoft.com/office/drawing/2010/main" val="0"/>
+                        </a:ext>
+                      </a:extLst>
+                    </a:blip>
+                    <a:stretch>
+                      <a:fillRect/>
+                    </a:stretch>
+                  </pic:blipFill>
+                  <pic:spPr>
+                    <a:xfrm>
+                      <a:off x="0" y="0"/>
+                      <a:ext cx="5751830" cy="2947670"/>
+                    </a:xfrm>
+                    <a:prstGeom prst="rect">
+                      <a:avLst/>
+                    </a:prstGeom>
+                  </pic:spPr>
+                </pic:pic>
+              </a:graphicData>
+            </a:graphic>
+          </wp:anchor>
+        </w:drawing>
+      </w:r>
+      <w:r>
+        <w:rPr>
+          <w:b/>
+          <w:bCs/>
+        </w:rPr>
+        <w:t>Q</w:t>
+      </w:r>
+      <w:proofErr w:type="gramStart"/>
+      <w:r>
+        <w:rPr>
+          <w:b/>
+          <w:bCs/>
+        </w:rPr>
+        <w:t>4 :</w:t>
+      </w:r>
+      <w:proofErr w:type="gramEnd"/>
+      <w:r>
+        <w:t xml:space="preserve"> </w:t>
+      </w:r>
+      <w:r>
+        <w:t>Which command did you use?</w:t>
+      </w:r>
+    </w:p>
+    <w:p>
+      <w:r>
+        <w:rPr>
+          <w:b/>
+          <w:bCs/>
+        </w:rPr>
+        <w:t>A</w:t>
+      </w:r>
+      <w:proofErr w:type="gramStart"/>
+      <w:r>
+        <w:rPr>
+          <w:b/>
+          <w:bCs/>
+        </w:rPr>
+        <w:t>4 :</w:t>
+      </w:r>
+      <w:proofErr w:type="gramEnd"/>
+      <w:r>
+        <w:t xml:space="preserve"> </w:t>
+      </w:r>
+      <w:r>
+        <w:t>helm install my-</w:t>
+      </w:r>
+      <w:proofErr w:type="spellStart"/>
+      <w:r>
+        <w:t>wordpress</w:t>
+      </w:r>
+      <w:proofErr w:type="spellEnd"/>
+      <w:r>
+        <w:t xml:space="preserve"> </w:t>
+      </w:r>
+      <w:proofErr w:type="spellStart"/>
+      <w:r>
+        <w:t>bitnami</w:t>
+      </w:r>
+      <w:proofErr w:type="spellEnd"/>
+      <w:r>
+        <w:t>/</w:t>
+      </w:r>
+      <w:proofErr w:type="spellStart"/>
+      <w:r>
+        <w:t>wordpress</w:t>
+      </w:r>
+      <w:proofErr w:type="spellEnd"/>
+      <w:r>
+        <w:t xml:space="preserve"> -f </w:t>
+      </w:r>
+      <w:proofErr w:type="spellStart"/>
+      <w:r>
+        <w:t>wordpress-</w:t>
+      </w:r>
+      <w:proofErr w:type="gramStart"/>
+      <w:r>
+        <w:t>values.yaml</w:t>
+      </w:r>
+      <w:proofErr w:type="spellEnd"/>
+      <w:proofErr w:type="gramEnd"/>
+    </w:p>
+    <w:p>
+      <w:r>
+        <w:t xml:space="preserve">!!! </w:t>
+      </w:r>
+      <w:r>
+        <w:t>helm upgrade --install my-</w:t>
+      </w:r>
+      <w:proofErr w:type="spellStart"/>
+      <w:r>
+        <w:t>wordpress</w:t>
+      </w:r>
+      <w:proofErr w:type="spellEnd"/>
+      <w:r>
+        <w:t xml:space="preserve"> </w:t>
+      </w:r>
+      <w:proofErr w:type="spellStart"/>
+      <w:r>
+        <w:t>bitnami</w:t>
+      </w:r>
+      <w:proofErr w:type="spellEnd"/>
+      <w:r>
+        <w:t>/</w:t>
+      </w:r>
+      <w:proofErr w:type="spellStart"/>
+      <w:r>
+        <w:t>wordpress</w:t>
+      </w:r>
+      <w:proofErr w:type="spellEnd"/>
+      <w:r>
+        <w:t xml:space="preserve"> -f </w:t>
+      </w:r>
+      <w:proofErr w:type="spellStart"/>
+      <w:r>
+        <w:t>wordpress-</w:t>
+      </w:r>
+      <w:proofErr w:type="gramStart"/>
+      <w:r>
+        <w:t>values.yaml</w:t>
+      </w:r>
+      <w:proofErr w:type="spellEnd"/>
+      <w:proofErr w:type="gramEnd"/>
+      <w:r>
+        <w:t xml:space="preserve"> </w:t>
+      </w:r>
+    </w:p>
+    <w:p>
+      <w:proofErr w:type="gramStart"/>
+      <w:r>
+        <w:t>( if</w:t>
+      </w:r>
+      <w:proofErr w:type="gramEnd"/>
+      <w:r>
+        <w:t xml:space="preserve"> it is already installed but you don’t want another </w:t>
+      </w:r>
+      <w:proofErr w:type="gramStart"/>
+      <w:r>
+        <w:t>name )</w:t>
+      </w:r>
+      <w:proofErr w:type="gramEnd"/>
+    </w:p>
+    <w:p>
+      <w:r>
+        <w:rPr>
+          <w:b/>
+          <w:bCs/>
+        </w:rPr>
+        <w:t>Q</w:t>
+      </w:r>
+      <w:proofErr w:type="gramStart"/>
+      <w:r>
+        <w:rPr>
+          <w:b/>
+          <w:bCs/>
+        </w:rPr>
+        <w:t>5 :</w:t>
+      </w:r>
+      <w:proofErr w:type="gramEnd"/>
+      <w:r>
+        <w:rPr>
+          <w:b/>
+          <w:bCs/>
+        </w:rPr>
+        <w:t xml:space="preserve"> </w:t>
+      </w:r>
+      <w:r>
+        <w:t>Explain in your own words why a Helm chart is useful for applications.</w:t>
+      </w:r>
+    </w:p>
+    <w:p>
+      <w:pPr>
+        <w:rPr>
+          <w:b/>
+          <w:bCs/>
+        </w:rPr>
+      </w:pPr>
+      <w:r>
+        <w:rPr>
+          <w:b/>
+          <w:bCs/>
+        </w:rPr>
+        <w:t>A</w:t>
+      </w:r>
+      <w:proofErr w:type="gramStart"/>
+      <w:r>
+        <w:rPr>
+          <w:b/>
+          <w:bCs/>
+        </w:rPr>
+        <w:t>5 :</w:t>
+      </w:r>
+      <w:proofErr w:type="gramEnd"/>
+      <w:r>
+        <w:rPr>
+          <w:b/>
+          <w:bCs/>
+        </w:rPr>
+        <w:t xml:space="preserve"> </w:t>
+      </w:r>
+      <w:r>
+        <w:t>Helm charts help automate and standardize Kubernetes application deployments, saving time and reducing errors.</w:t>
+      </w:r>
+    </w:p>
+    <w:p>
+      <w:pPr>
+        <w:spacing w:after="34" w:line="259" w:lineRule="auto"/>
+        <w:ind w:left="-5"/>
+        <w:rPr>
+          <w:rStyle w:val="IntenseEmphasis"/>
+        </w:rPr>
+      </w:pPr>
+      <w:r>
+        <w:rPr>
+          <w:rStyle w:val="IntenseEmphasis"/>
+        </w:rPr>
+        <w:t>3.4 Kubernetes Load Balancer</w:t>
+      </w:r>
+    </w:p>
+    <w:p>
+      <w:pPr>
+        <w:spacing w:after="34" w:line="259" w:lineRule="auto"/>
+        <w:ind w:left="-5"/>
+        <w:rPr>
+          <w:rStyle w:val="IntenseEmphasis"/>
+          <w:i w:val="0"/>
+          <w:iCs w:val="0"/>
+        </w:rPr>
+      </w:pPr>
+    </w:p>
+    <w:p>
+      <w:pPr>
+        <w:rPr>
+          <w:rStyle w:val="IntenseEmphasis"/>
+          <w:b/>
+          <w:bCs/>
+          <w:i w:val="0"/>
+          <w:iCs w:val="0"/>
+          <w:color w:val="auto"/>
+        </w:rPr>
+      </w:pPr>
+      <w:r>
+        <w:rPr>
+          <w:rStyle w:val="IntenseEmphasis"/>
+          <w:b/>
+          <w:bCs/>
+          <w:i w:val="0"/>
+          <w:iCs w:val="0"/>
+          <w:color w:val="auto"/>
+        </w:rPr>
+        <w:t>Q</w:t>
+      </w:r>
+      <w:proofErr w:type="gramStart"/>
+      <w:r>
+        <w:rPr>
+          <w:rStyle w:val="IntenseEmphasis"/>
+          <w:b/>
+          <w:bCs/>
+          <w:i w:val="0"/>
+          <w:iCs w:val="0"/>
+          <w:color w:val="auto"/>
+        </w:rPr>
+        <w:t>6 :</w:t>
+      </w:r>
+      <w:proofErr w:type="gramEnd"/>
+    </w:p>
+    <w:p>
+      <w:pPr>
+        <w:rPr>
+          <w:rStyle w:val="IntenseEmphasis"/>
+          <w:b/>
+          <w:bCs/>
+          <w:i w:val="0"/>
+          <w:iCs w:val="0"/>
+          <w:color w:val="auto"/>
+        </w:rPr>
+      </w:pPr>
+      <w:r>
+        <w:rPr>
+          <w:rStyle w:val="IntenseEmphasis"/>
+          <w:b/>
+          <w:bCs/>
+          <w:i w:val="0"/>
+          <w:iCs w:val="0"/>
+          <w:color w:val="auto"/>
+        </w:rPr>
+        <w:t>A</w:t>
+      </w:r>
+      <w:proofErr w:type="gramStart"/>
+      <w:r>
+        <w:rPr>
+          <w:rStyle w:val="IntenseEmphasis"/>
+          <w:b/>
+          <w:bCs/>
+          <w:i w:val="0"/>
+          <w:iCs w:val="0"/>
+          <w:color w:val="auto"/>
+        </w:rPr>
+        <w:t>6 :</w:t>
+      </w:r>
+      <w:proofErr w:type="gramEnd"/>
     </w:p>
     <w:p>
       <w:pPr>
@@ -1448,7 +1989,15 @@
         </w:numPr>
       </w:pPr>
       <w:r>
-        <w:t>How to work with volumes ( storage )</w:t>
+        <w:t xml:space="preserve">How to work with volumes </w:t>
+      </w:r>
+      <w:proofErr w:type="gramStart"/>
+      <w:r>
+        <w:t>( storage</w:t>
+      </w:r>
+      <w:proofErr w:type="gramEnd"/>
+      <w:r>
+        <w:t xml:space="preserve"> )</w:t>
       </w:r>
     </w:p>
     <w:p>
@@ -1460,7 +2009,6 @@
         </w:numPr>
       </w:pPr>
       <w:r>
-        <w:lastRenderedPageBreak/>
         <w:t>S</w:t>
       </w:r>
     </w:p>
@@ -1514,6 +2062,7 @@
         <w:rPr>
           <w:i/>
         </w:rPr>
+        <w:lastRenderedPageBreak/>
         <w:t>Thinking about this will make sure you remember the key take-aways and important details better and longer.</w:t>
       </w:r>
     </w:p>
@@ -1527,8 +2076,13 @@
         <w:spacing w:after="44"/>
       </w:pPr>
       <w:r>
-        <w:t>What is persistent volume and what can it do ?</w:t>
-      </w:r>
+        <w:t xml:space="preserve">What is persistent volume and what can it </w:t>
+      </w:r>
+      <w:proofErr w:type="gramStart"/>
+      <w:r>
+        <w:t>do ?</w:t>
+      </w:r>
+      <w:proofErr w:type="gramEnd"/>
     </w:p>
     <w:p>
       <w:pPr>
@@ -1634,7 +2188,15 @@
         <w:ind w:hanging="360"/>
       </w:pPr>
       <w:r>
-        <w:t xml:space="preserve">&lt;For labs on Azure&gt; I have shut down any resources that are in use, in order to avoid unexpected costs. </w:t>
+        <w:t xml:space="preserve">&lt;For labs on Azure&gt; I have shut down any resources that are in use, </w:t>
+      </w:r>
+      <w:proofErr w:type="gramStart"/>
+      <w:r>
+        <w:t>in order to</w:t>
+      </w:r>
+      <w:proofErr w:type="gramEnd"/>
+      <w:r>
+        <w:t xml:space="preserve"> avoid unexpected costs. </w:t>
       </w:r>
     </w:p>
     <w:sectPr>

</xml_diff>

<commit_message>
Adding 3 questions and takeaways.
</commit_message>
<xml_diff>
--- a/Lab 4 - hand-in Singh-Lovepreet.docx
+++ b/Lab 4 - hand-in Singh-Lovepreet.docx
@@ -11,21 +11,7 @@
         <w:rPr>
           <w:sz w:val="40"/>
         </w:rPr>
-        <w:t xml:space="preserve">FILL </w:t>
-      </w:r>
-      <w:proofErr w:type="gramStart"/>
-      <w:r>
-        <w:rPr>
-          <w:sz w:val="40"/>
-        </w:rPr>
-        <w:t>IN :</w:t>
-      </w:r>
-      <w:proofErr w:type="gramEnd"/>
-      <w:r>
-        <w:rPr>
-          <w:sz w:val="40"/>
-        </w:rPr>
-        <w:t xml:space="preserve"> Lab </w:t>
+        <w:t xml:space="preserve">FILL IN : Lab </w:t>
       </w:r>
       <w:r>
         <w:rPr>
@@ -71,7 +57,7 @@
           <w:noProof/>
         </w:rPr>
         <w:drawing>
-          <wp:anchor distT="0" distB="0" distL="114300" distR="114300" simplePos="0" relativeHeight="251658240" behindDoc="0" locked="0" layoutInCell="1" allowOverlap="1" wp14:anchorId="4684DF12" wp14:editId="2AF37A0F">
+          <wp:anchor distT="0" distB="0" distL="114300" distR="114300" simplePos="0" relativeHeight="251658240" behindDoc="0" locked="0" layoutInCell="1" allowOverlap="1" wp14:anchorId="4684DF12" wp14:editId="612F0E67">
             <wp:simplePos x="0" y="0"/>
             <wp:positionH relativeFrom="column">
               <wp:posOffset>-9525</wp:posOffset>
@@ -165,23 +151,7 @@
           <w:b/>
           <w:bCs/>
         </w:rPr>
-        <w:t>Q</w:t>
-      </w:r>
-      <w:proofErr w:type="gramStart"/>
-      <w:r>
-        <w:rPr>
-          <w:b/>
-          <w:bCs/>
-        </w:rPr>
-        <w:t>1 :</w:t>
-      </w:r>
-      <w:proofErr w:type="gramEnd"/>
-      <w:r>
-        <w:rPr>
-          <w:b/>
-          <w:bCs/>
-        </w:rPr>
-        <w:t xml:space="preserve"> </w:t>
+        <w:t xml:space="preserve">Q1 : </w:t>
       </w:r>
       <w:r>
         <w:t>How did you test the Persistent Volume?</w:t>
@@ -199,23 +169,7 @@
           <w:b/>
           <w:bCs/>
         </w:rPr>
-        <w:t>A</w:t>
-      </w:r>
-      <w:proofErr w:type="gramStart"/>
-      <w:r>
-        <w:rPr>
-          <w:b/>
-          <w:bCs/>
-        </w:rPr>
-        <w:t>1 :</w:t>
-      </w:r>
-      <w:proofErr w:type="gramEnd"/>
-      <w:r>
-        <w:rPr>
-          <w:b/>
-          <w:bCs/>
-        </w:rPr>
-        <w:t xml:space="preserve"> </w:t>
+        <w:t xml:space="preserve">A1 : </w:t>
       </w:r>
       <w:r>
         <w:rPr>
@@ -284,40 +238,13 @@
           <w:bCs/>
         </w:rPr>
       </w:pPr>
-      <w:proofErr w:type="spellStart"/>
-      <w:r>
-        <w:rPr>
-          <w:b/>
-          <w:bCs/>
-        </w:rPr>
-        <w:t>kubectl</w:t>
-      </w:r>
-      <w:proofErr w:type="spellEnd"/>
-      <w:r>
-        <w:rPr>
-          <w:b/>
-          <w:bCs/>
-        </w:rPr>
-        <w:t xml:space="preserve"> apply -f </w:t>
-      </w:r>
-      <w:proofErr w:type="spellStart"/>
-      <w:r>
-        <w:rPr>
-          <w:b/>
-          <w:bCs/>
-        </w:rPr>
-        <w:t>pv-</w:t>
-      </w:r>
-      <w:proofErr w:type="gramStart"/>
-      <w:r>
-        <w:rPr>
-          <w:b/>
-          <w:bCs/>
-        </w:rPr>
-        <w:t>database.yaml</w:t>
-      </w:r>
-      <w:proofErr w:type="spellEnd"/>
-      <w:proofErr w:type="gramEnd"/>
+      <w:r>
+        <w:rPr>
+          <w:b/>
+          <w:bCs/>
+        </w:rPr>
+        <w:t>kubectl apply -f pv-database.yaml</w:t>
+      </w:r>
     </w:p>
     <w:p>
       <w:pPr>
@@ -331,40 +258,13 @@
           <w:bCs/>
         </w:rPr>
       </w:pPr>
-      <w:proofErr w:type="spellStart"/>
-      <w:r>
-        <w:rPr>
-          <w:b/>
-          <w:bCs/>
-        </w:rPr>
-        <w:t>kubectl</w:t>
-      </w:r>
-      <w:proofErr w:type="spellEnd"/>
-      <w:r>
-        <w:rPr>
-          <w:b/>
-          <w:bCs/>
-        </w:rPr>
-        <w:t xml:space="preserve"> apply -f </w:t>
-      </w:r>
-      <w:proofErr w:type="spellStart"/>
-      <w:r>
-        <w:rPr>
-          <w:b/>
-          <w:bCs/>
-        </w:rPr>
-        <w:t>pvc-</w:t>
-      </w:r>
-      <w:proofErr w:type="gramStart"/>
-      <w:r>
-        <w:rPr>
-          <w:b/>
-          <w:bCs/>
-        </w:rPr>
-        <w:t>database.yaml</w:t>
-      </w:r>
-      <w:proofErr w:type="spellEnd"/>
-      <w:proofErr w:type="gramEnd"/>
+      <w:r>
+        <w:rPr>
+          <w:b/>
+          <w:bCs/>
+        </w:rPr>
+        <w:t>kubectl apply -f pvc-database.yaml</w:t>
+      </w:r>
     </w:p>
     <w:p>
       <w:pPr>
@@ -378,33 +278,13 @@
           <w:bCs/>
         </w:rPr>
       </w:pPr>
-      <w:proofErr w:type="spellStart"/>
-      <w:r>
-        <w:rPr>
-          <w:b/>
-          <w:bCs/>
-        </w:rPr>
-        <w:t>kubectl</w:t>
-      </w:r>
-      <w:proofErr w:type="spellEnd"/>
-      <w:r>
-        <w:rPr>
-          <w:b/>
-          <w:bCs/>
-        </w:rPr>
-        <w:t xml:space="preserve"> apply -f deployment-</w:t>
-      </w:r>
-      <w:proofErr w:type="spellStart"/>
-      <w:proofErr w:type="gramStart"/>
-      <w:r>
-        <w:rPr>
-          <w:b/>
-          <w:bCs/>
-        </w:rPr>
-        <w:t>database.yaml</w:t>
-      </w:r>
-      <w:proofErr w:type="spellEnd"/>
-      <w:proofErr w:type="gramEnd"/>
+      <w:r>
+        <w:rPr>
+          <w:b/>
+          <w:bCs/>
+        </w:rPr>
+        <w:t>kubectl apply -f deployment-database.yaml</w:t>
+      </w:r>
     </w:p>
     <w:p>
       <w:pPr>
@@ -418,21 +298,12 @@
           <w:bCs/>
         </w:rPr>
       </w:pPr>
-      <w:proofErr w:type="spellStart"/>
-      <w:r>
-        <w:rPr>
-          <w:b/>
-          <w:bCs/>
-        </w:rPr>
-        <w:t>Acces</w:t>
-      </w:r>
-      <w:proofErr w:type="spellEnd"/>
-      <w:r>
-        <w:rPr>
-          <w:b/>
-          <w:bCs/>
-        </w:rPr>
-        <w:t xml:space="preserve"> API</w:t>
+      <w:r>
+        <w:rPr>
+          <w:b/>
+          <w:bCs/>
+        </w:rPr>
+        <w:t>Acces API</w:t>
       </w:r>
     </w:p>
     <w:p>
@@ -447,44 +318,19 @@
           <w:bCs/>
         </w:rPr>
       </w:pPr>
-      <w:proofErr w:type="spellStart"/>
-      <w:r>
-        <w:rPr>
-          <w:b/>
-          <w:bCs/>
-        </w:rPr>
-        <w:t>kubectl</w:t>
-      </w:r>
-      <w:proofErr w:type="spellEnd"/>
-      <w:r>
-        <w:rPr>
-          <w:b/>
-          <w:bCs/>
-        </w:rPr>
-        <w:t xml:space="preserve"> </w:t>
-      </w:r>
-      <w:r>
-        <w:rPr>
-          <w:b/>
-          <w:bCs/>
-        </w:rPr>
-        <w:t>expose deployment storage-demo --type=</w:t>
-      </w:r>
-      <w:proofErr w:type="spellStart"/>
-      <w:r>
-        <w:rPr>
-          <w:b/>
-          <w:bCs/>
-        </w:rPr>
-        <w:t>NodePort</w:t>
-      </w:r>
-      <w:proofErr w:type="spellEnd"/>
-      <w:r>
-        <w:rPr>
-          <w:b/>
-          <w:bCs/>
-        </w:rPr>
-        <w:t xml:space="preserve"> --port=8080</w:t>
+      <w:r>
+        <w:rPr>
+          <w:b/>
+          <w:bCs/>
+        </w:rPr>
+        <w:t xml:space="preserve">kubectl </w:t>
+      </w:r>
+      <w:r>
+        <w:rPr>
+          <w:b/>
+          <w:bCs/>
+        </w:rPr>
+        <w:t>expose deployment storage-demo --type=NodePort --port=8080</w:t>
       </w:r>
     </w:p>
     <w:p>
@@ -574,23 +420,7 @@
           <w:b/>
           <w:bCs/>
         </w:rPr>
-        <w:t xml:space="preserve">Deployment </w:t>
-      </w:r>
-      <w:proofErr w:type="spellStart"/>
-      <w:r>
-        <w:rPr>
-          <w:b/>
-          <w:bCs/>
-        </w:rPr>
-        <w:t>Yaml</w:t>
-      </w:r>
-      <w:proofErr w:type="spellEnd"/>
-      <w:r>
-        <w:rPr>
-          <w:b/>
-          <w:bCs/>
-        </w:rPr>
-        <w:t xml:space="preserve"> file:</w:t>
+        <w:t>Deployment Yaml file:</w:t>
       </w:r>
     </w:p>
     <w:p>
@@ -602,21 +432,12 @@
           <w:szCs w:val="16"/>
         </w:rPr>
       </w:pPr>
-      <w:proofErr w:type="spellStart"/>
-      <w:r>
-        <w:rPr>
-          <w:sz w:val="16"/>
-          <w:szCs w:val="16"/>
-        </w:rPr>
-        <w:t>apiVersion</w:t>
-      </w:r>
-      <w:proofErr w:type="spellEnd"/>
-      <w:r>
-        <w:rPr>
-          <w:sz w:val="16"/>
-          <w:szCs w:val="16"/>
-        </w:rPr>
-        <w:t>: apps/v1</w:t>
+      <w:r>
+        <w:rPr>
+          <w:sz w:val="16"/>
+          <w:szCs w:val="16"/>
+        </w:rPr>
+        <w:t>apiVersion: apps/v1</w:t>
       </w:r>
     </w:p>
     <w:p>
@@ -736,23 +557,7 @@
           <w:szCs w:val="16"/>
         </w:rPr>
         <w:lastRenderedPageBreak/>
-        <w:t xml:space="preserve">    </w:t>
-      </w:r>
-      <w:proofErr w:type="spellStart"/>
-      <w:r>
-        <w:rPr>
-          <w:sz w:val="16"/>
-          <w:szCs w:val="16"/>
-        </w:rPr>
-        <w:t>matchLabels</w:t>
-      </w:r>
-      <w:proofErr w:type="spellEnd"/>
-      <w:r>
-        <w:rPr>
-          <w:sz w:val="16"/>
-          <w:szCs w:val="16"/>
-        </w:rPr>
-        <w:t>:</w:t>
+        <w:t xml:space="preserve">    matchLabels:</w:t>
       </w:r>
     </w:p>
     <w:p>
@@ -905,39 +710,7 @@
           <w:sz w:val="16"/>
           <w:szCs w:val="16"/>
         </w:rPr>
-        <w:t xml:space="preserve">          image: ghcr.io/</w:t>
-      </w:r>
-      <w:proofErr w:type="spellStart"/>
-      <w:r>
-        <w:rPr>
-          <w:sz w:val="16"/>
-          <w:szCs w:val="16"/>
-        </w:rPr>
-        <w:t>nathansegers</w:t>
-      </w:r>
-      <w:proofErr w:type="spellEnd"/>
-      <w:r>
-        <w:rPr>
-          <w:sz w:val="16"/>
-          <w:szCs w:val="16"/>
-        </w:rPr>
-        <w:t>/</w:t>
-      </w:r>
-      <w:proofErr w:type="spellStart"/>
-      <w:r>
-        <w:rPr>
-          <w:sz w:val="16"/>
-          <w:szCs w:val="16"/>
-        </w:rPr>
-        <w:t>kubernetes</w:t>
-      </w:r>
-      <w:proofErr w:type="spellEnd"/>
-      <w:r>
-        <w:rPr>
-          <w:sz w:val="16"/>
-          <w:szCs w:val="16"/>
-        </w:rPr>
-        <w:t>-storage-test</w:t>
+        <w:t xml:space="preserve">          image: ghcr.io/nathansegers/kubernetes-storage-test</w:t>
       </w:r>
     </w:p>
     <w:p>
@@ -971,23 +744,7 @@
           <w:sz w:val="16"/>
           <w:szCs w:val="16"/>
         </w:rPr>
-        <w:t xml:space="preserve">            - </w:t>
-      </w:r>
-      <w:proofErr w:type="spellStart"/>
-      <w:r>
-        <w:rPr>
-          <w:sz w:val="16"/>
-          <w:szCs w:val="16"/>
-        </w:rPr>
-        <w:t>containerPort</w:t>
-      </w:r>
-      <w:proofErr w:type="spellEnd"/>
-      <w:r>
-        <w:rPr>
-          <w:sz w:val="16"/>
-          <w:szCs w:val="16"/>
-        </w:rPr>
-        <w:t>: 8080</w:t>
+        <w:t xml:space="preserve">            - containerPort: 8080</w:t>
       </w:r>
     </w:p>
     <w:p>
@@ -1004,23 +761,7 @@
           <w:sz w:val="16"/>
           <w:szCs w:val="16"/>
         </w:rPr>
-        <w:t xml:space="preserve">          </w:t>
-      </w:r>
-      <w:proofErr w:type="spellStart"/>
-      <w:r>
-        <w:rPr>
-          <w:sz w:val="16"/>
-          <w:szCs w:val="16"/>
-        </w:rPr>
-        <w:t>volumeMounts</w:t>
-      </w:r>
-      <w:proofErr w:type="spellEnd"/>
-      <w:r>
-        <w:rPr>
-          <w:sz w:val="16"/>
-          <w:szCs w:val="16"/>
-        </w:rPr>
-        <w:t>:</w:t>
+        <w:t xml:space="preserve">          volumeMounts:</w:t>
       </w:r>
     </w:p>
     <w:p>
@@ -1054,23 +795,7 @@
           <w:sz w:val="16"/>
           <w:szCs w:val="16"/>
         </w:rPr>
-        <w:t xml:space="preserve">              </w:t>
-      </w:r>
-      <w:proofErr w:type="spellStart"/>
-      <w:r>
-        <w:rPr>
-          <w:sz w:val="16"/>
-          <w:szCs w:val="16"/>
-        </w:rPr>
-        <w:t>mountPath</w:t>
-      </w:r>
-      <w:proofErr w:type="spellEnd"/>
-      <w:r>
-        <w:rPr>
-          <w:sz w:val="16"/>
-          <w:szCs w:val="16"/>
-        </w:rPr>
-        <w:t>: /data</w:t>
+        <w:t xml:space="preserve">              mountPath: /data</w:t>
       </w:r>
     </w:p>
     <w:p>
@@ -1121,23 +846,7 @@
           <w:sz w:val="16"/>
           <w:szCs w:val="16"/>
         </w:rPr>
-        <w:t xml:space="preserve">          </w:t>
-      </w:r>
-      <w:proofErr w:type="spellStart"/>
-      <w:r>
-        <w:rPr>
-          <w:sz w:val="16"/>
-          <w:szCs w:val="16"/>
-        </w:rPr>
-        <w:t>persistentVolumeClaim</w:t>
-      </w:r>
-      <w:proofErr w:type="spellEnd"/>
-      <w:r>
-        <w:rPr>
-          <w:sz w:val="16"/>
-          <w:szCs w:val="16"/>
-        </w:rPr>
-        <w:t>:</w:t>
+        <w:t xml:space="preserve">          persistentVolumeClaim:</w:t>
       </w:r>
     </w:p>
     <w:p>
@@ -1154,39 +863,7 @@
           <w:sz w:val="16"/>
           <w:szCs w:val="16"/>
         </w:rPr>
-        <w:t xml:space="preserve">            </w:t>
-      </w:r>
-      <w:proofErr w:type="spellStart"/>
-      <w:r>
-        <w:rPr>
-          <w:sz w:val="16"/>
-          <w:szCs w:val="16"/>
-        </w:rPr>
-        <w:t>claimName</w:t>
-      </w:r>
-      <w:proofErr w:type="spellEnd"/>
-      <w:r>
-        <w:rPr>
-          <w:sz w:val="16"/>
-          <w:szCs w:val="16"/>
-        </w:rPr>
-        <w:t xml:space="preserve">: </w:t>
-      </w:r>
-      <w:proofErr w:type="spellStart"/>
-      <w:r>
-        <w:rPr>
-          <w:sz w:val="16"/>
-          <w:szCs w:val="16"/>
-        </w:rPr>
-        <w:t>pvc</w:t>
-      </w:r>
-      <w:proofErr w:type="spellEnd"/>
-      <w:r>
-        <w:rPr>
-          <w:sz w:val="16"/>
-          <w:szCs w:val="16"/>
-        </w:rPr>
-        <w:t>-database</w:t>
+        <w:t xml:space="preserve">            claimName: pvc-database</w:t>
       </w:r>
     </w:p>
     <w:p>
@@ -1211,17 +888,8 @@
           <w:b/>
           <w:bCs/>
         </w:rPr>
-        <w:t>Q</w:t>
-      </w:r>
-      <w:proofErr w:type="gramStart"/>
-      <w:r>
-        <w:rPr>
-          <w:b/>
-          <w:bCs/>
-        </w:rPr>
-        <w:t>2 :</w:t>
-      </w:r>
-      <w:proofErr w:type="gramEnd"/>
+        <w:t>Q2 :</w:t>
+      </w:r>
       <w:r>
         <w:rPr>
           <w:b/>
@@ -1230,15 +898,7 @@
         <w:t xml:space="preserve"> </w:t>
       </w:r>
       <w:r>
-        <w:t xml:space="preserve">Can you search in the Kubernetes documentation how you can mount other things than a Persistent Volume, such as a </w:t>
-      </w:r>
-      <w:proofErr w:type="spellStart"/>
-      <w:r>
-        <w:t>ConfigMap</w:t>
-      </w:r>
-      <w:proofErr w:type="spellEnd"/>
-      <w:r>
-        <w:t xml:space="preserve"> as a volume to your application?</w:t>
+        <w:t>Can you search in the Kubernetes documentation how you can mount other things than a Persistent Volume, such as a ConfigMap as a volume to your application?</w:t>
       </w:r>
     </w:p>
     <w:p>
@@ -1254,17 +914,8 @@
           <w:b/>
           <w:bCs/>
         </w:rPr>
-        <w:t>A</w:t>
-      </w:r>
-      <w:proofErr w:type="gramStart"/>
-      <w:r>
-        <w:rPr>
-          <w:b/>
-          <w:bCs/>
-        </w:rPr>
-        <w:t>2 :</w:t>
-      </w:r>
-      <w:proofErr w:type="gramEnd"/>
+        <w:t>A2 :</w:t>
+      </w:r>
       <w:r>
         <w:rPr>
           <w:b/>
@@ -1273,23 +924,7 @@
         <w:t xml:space="preserve"> </w:t>
       </w:r>
       <w:r>
-        <w:t xml:space="preserve">You can use </w:t>
-      </w:r>
-      <w:proofErr w:type="spellStart"/>
-      <w:r>
-        <w:t>configMap</w:t>
-      </w:r>
-      <w:proofErr w:type="spellEnd"/>
-      <w:r>
-        <w:t xml:space="preserve"> instead of </w:t>
-      </w:r>
-      <w:proofErr w:type="spellStart"/>
-      <w:r>
-        <w:t>persistentVolumeClaim</w:t>
-      </w:r>
-      <w:proofErr w:type="spellEnd"/>
-      <w:r>
-        <w:t xml:space="preserve"> in volumes section.</w:t>
+        <w:t>You can use configMap instead of persistentVolumeClaim in volumes section.</w:t>
       </w:r>
     </w:p>
     <w:p>
@@ -1337,23 +972,7 @@
           <w:sz w:val="16"/>
           <w:szCs w:val="16"/>
         </w:rPr>
-        <w:t xml:space="preserve">      </w:t>
-      </w:r>
-      <w:proofErr w:type="spellStart"/>
-      <w:r>
-        <w:rPr>
-          <w:sz w:val="16"/>
-          <w:szCs w:val="16"/>
-        </w:rPr>
-        <w:t>configMap</w:t>
-      </w:r>
-      <w:proofErr w:type="spellEnd"/>
-      <w:r>
-        <w:rPr>
-          <w:sz w:val="16"/>
-          <w:szCs w:val="16"/>
-        </w:rPr>
-        <w:t>:</w:t>
+        <w:t>      configMap:</w:t>
       </w:r>
     </w:p>
     <w:p>
@@ -1369,17 +988,8 @@
           <w:sz w:val="16"/>
           <w:szCs w:val="16"/>
         </w:rPr>
-        <w:t>        name: my-</w:t>
-      </w:r>
-      <w:proofErr w:type="spellStart"/>
-      <w:r>
-        <w:rPr>
-          <w:sz w:val="16"/>
-          <w:szCs w:val="16"/>
-        </w:rPr>
-        <w:t>configmap</w:t>
-      </w:r>
-      <w:proofErr w:type="spellEnd"/>
+        <w:t>        name: my-configmap</w:t>
+      </w:r>
     </w:p>
     <w:p>
       <w:pPr>
@@ -1417,7 +1027,6 @@
         </w:rPr>
         <w:t>Q</w:t>
       </w:r>
-      <w:proofErr w:type="gramStart"/>
       <w:r>
         <w:rPr>
           <w:rStyle w:val="IntenseEmphasis"/>
@@ -1429,7 +1038,6 @@
         </w:rPr>
         <w:t>3 :</w:t>
       </w:r>
-      <w:proofErr w:type="gramEnd"/>
       <w:r>
         <w:rPr>
           <w:rStyle w:val="IntenseEmphasis"/>
@@ -1468,21 +1076,8 @@
           <w:iCs w:val="0"/>
           <w:color w:val="auto"/>
         </w:rPr>
-        <w:t>A</w:t>
-      </w:r>
-      <w:proofErr w:type="gramStart"/>
-      <w:r>
-        <w:rPr>
-          <w:rStyle w:val="IntenseEmphasis"/>
-          <w:b/>
-          <w:bCs/>
-          <w:i w:val="0"/>
-          <w:iCs w:val="0"/>
-          <w:color w:val="auto"/>
-        </w:rPr>
-        <w:t>3 :</w:t>
-      </w:r>
-      <w:proofErr w:type="gramEnd"/>
+        <w:t>A3 :</w:t>
+      </w:r>
       <w:r>
         <w:rPr>
           <w:rStyle w:val="IntenseEmphasis"/>
@@ -1512,40 +1107,39 @@
           <w:iCs w:val="0"/>
           <w:color w:val="auto"/>
         </w:rPr>
-        <w:t xml:space="preserve">Repository: </w:t>
-      </w:r>
-      <w:proofErr w:type="spellStart"/>
-      <w:r>
+        <w:t>Repository: howest</w:t>
+      </w:r>
+    </w:p>
+    <w:p>
+      <w:pPr>
+        <w:spacing w:line="240" w:lineRule="auto"/>
         <w:rPr>
           <w:rStyle w:val="IntenseEmphasis"/>
           <w:i w:val="0"/>
           <w:iCs w:val="0"/>
           <w:color w:val="auto"/>
         </w:rPr>
-        <w:t>howest</w:t>
-      </w:r>
-      <w:proofErr w:type="spellEnd"/>
-    </w:p>
-    <w:p>
-      <w:pPr>
-        <w:spacing w:line="240" w:lineRule="auto"/>
+      </w:pPr>
+      <w:r>
         <w:rPr>
           <w:rStyle w:val="IntenseEmphasis"/>
           <w:i w:val="0"/>
           <w:iCs w:val="0"/>
           <w:color w:val="auto"/>
         </w:rPr>
-      </w:pPr>
-      <w:r>
+        <w:t>Release name: example-v2</w:t>
+      </w:r>
+    </w:p>
+    <w:p>
+      <w:pPr>
+        <w:spacing w:line="240" w:lineRule="auto"/>
         <w:rPr>
           <w:rStyle w:val="IntenseEmphasis"/>
           <w:i w:val="0"/>
           <w:iCs w:val="0"/>
           <w:color w:val="auto"/>
         </w:rPr>
-        <w:t xml:space="preserve">Release name: </w:t>
-      </w:r>
-      <w:proofErr w:type="gramStart"/>
+      </w:pPr>
       <w:r>
         <w:rPr>
           <w:rStyle w:val="IntenseEmphasis"/>
@@ -1553,27 +1147,6 @@
           <w:iCs w:val="0"/>
           <w:color w:val="auto"/>
         </w:rPr>
-        <w:t>example-v2</w:t>
-      </w:r>
-      <w:proofErr w:type="gramEnd"/>
-    </w:p>
-    <w:p>
-      <w:pPr>
-        <w:spacing w:line="240" w:lineRule="auto"/>
-        <w:rPr>
-          <w:rStyle w:val="IntenseEmphasis"/>
-          <w:i w:val="0"/>
-          <w:iCs w:val="0"/>
-          <w:color w:val="auto"/>
-        </w:rPr>
-      </w:pPr>
-      <w:r>
-        <w:rPr>
-          <w:rStyle w:val="IntenseEmphasis"/>
-          <w:i w:val="0"/>
-          <w:iCs w:val="0"/>
-          <w:color w:val="auto"/>
-        </w:rPr>
         <w:t>Chart name: helm-demo</w:t>
       </w:r>
     </w:p>
@@ -1594,7 +1167,7 @@
           <w:noProof/>
         </w:rPr>
         <w:drawing>
-          <wp:anchor distT="0" distB="0" distL="114300" distR="114300" simplePos="0" relativeHeight="251659264" behindDoc="0" locked="0" layoutInCell="1" allowOverlap="1" wp14:anchorId="20E426F1" wp14:editId="57881E3F">
+          <wp:anchor distT="0" distB="0" distL="114300" distR="114300" simplePos="0" relativeHeight="251659264" behindDoc="0" locked="0" layoutInCell="1" allowOverlap="1" wp14:anchorId="20E426F1" wp14:editId="7D19C888">
             <wp:simplePos x="0" y="0"/>
             <wp:positionH relativeFrom="margin">
               <wp:posOffset>-1270</wp:posOffset>
@@ -1648,17 +1221,8 @@
           <w:b/>
           <w:bCs/>
         </w:rPr>
-        <w:t>Q</w:t>
-      </w:r>
-      <w:proofErr w:type="gramStart"/>
-      <w:r>
-        <w:rPr>
-          <w:b/>
-          <w:bCs/>
-        </w:rPr>
-        <w:t>4 :</w:t>
-      </w:r>
-      <w:proofErr w:type="gramEnd"/>
+        <w:t>Q4 :</w:t>
+      </w:r>
       <w:r>
         <w:t xml:space="preserve"> </w:t>
       </w:r>
@@ -1672,142 +1236,46 @@
           <w:b/>
           <w:bCs/>
         </w:rPr>
-        <w:t>A</w:t>
-      </w:r>
-      <w:proofErr w:type="gramStart"/>
-      <w:r>
-        <w:rPr>
-          <w:b/>
-          <w:bCs/>
-        </w:rPr>
-        <w:t>4 :</w:t>
-      </w:r>
-      <w:proofErr w:type="gramEnd"/>
+        <w:t>A4 :</w:t>
+      </w:r>
       <w:r>
         <w:t xml:space="preserve"> </w:t>
       </w:r>
       <w:r>
-        <w:t>helm install my-</w:t>
-      </w:r>
-      <w:proofErr w:type="spellStart"/>
-      <w:r>
-        <w:t>wordpress</w:t>
-      </w:r>
-      <w:proofErr w:type="spellEnd"/>
+        <w:t>helm install my-wordpress bitnami/wordpress -f wordpress-values.yaml</w:t>
+      </w:r>
+    </w:p>
+    <w:p>
+      <w:r>
+        <w:t xml:space="preserve">!!! </w:t>
+      </w:r>
+      <w:r>
+        <w:t>helm upgrade --install my-wordpress bitnami/wordpress -f wordpress-values.yaml</w:t>
+      </w:r>
       <w:r>
         <w:t xml:space="preserve"> </w:t>
       </w:r>
-      <w:proofErr w:type="spellStart"/>
-      <w:r>
-        <w:t>bitnami</w:t>
-      </w:r>
-      <w:proofErr w:type="spellEnd"/>
-      <w:r>
-        <w:t>/</w:t>
-      </w:r>
-      <w:proofErr w:type="spellStart"/>
-      <w:r>
-        <w:t>wordpress</w:t>
-      </w:r>
-      <w:proofErr w:type="spellEnd"/>
-      <w:r>
-        <w:t xml:space="preserve"> -f </w:t>
-      </w:r>
-      <w:proofErr w:type="spellStart"/>
-      <w:r>
-        <w:t>wordpress-</w:t>
-      </w:r>
-      <w:proofErr w:type="gramStart"/>
-      <w:r>
-        <w:t>values.yaml</w:t>
-      </w:r>
-      <w:proofErr w:type="spellEnd"/>
-      <w:proofErr w:type="gramEnd"/>
-    </w:p>
-    <w:p>
-      <w:r>
-        <w:t xml:space="preserve">!!! </w:t>
-      </w:r>
-      <w:r>
-        <w:t>helm upgrade --install my-</w:t>
-      </w:r>
-      <w:proofErr w:type="spellStart"/>
-      <w:r>
-        <w:t>wordpress</w:t>
-      </w:r>
-      <w:proofErr w:type="spellEnd"/>
-      <w:r>
+    </w:p>
+    <w:p>
+      <w:r>
+        <w:t>( if it is already installed but you don’t want another name )</w:t>
+      </w:r>
+    </w:p>
+    <w:p>
+      <w:r>
+        <w:rPr>
+          <w:b/>
+          <w:bCs/>
+        </w:rPr>
+        <w:t>Q5 :</w:t>
+      </w:r>
+      <w:r>
+        <w:rPr>
+          <w:b/>
+          <w:bCs/>
+        </w:rPr>
         <w:t xml:space="preserve"> </w:t>
       </w:r>
-      <w:proofErr w:type="spellStart"/>
-      <w:r>
-        <w:t>bitnami</w:t>
-      </w:r>
-      <w:proofErr w:type="spellEnd"/>
-      <w:r>
-        <w:t>/</w:t>
-      </w:r>
-      <w:proofErr w:type="spellStart"/>
-      <w:r>
-        <w:t>wordpress</w:t>
-      </w:r>
-      <w:proofErr w:type="spellEnd"/>
-      <w:r>
-        <w:t xml:space="preserve"> -f </w:t>
-      </w:r>
-      <w:proofErr w:type="spellStart"/>
-      <w:r>
-        <w:t>wordpress-</w:t>
-      </w:r>
-      <w:proofErr w:type="gramStart"/>
-      <w:r>
-        <w:t>values.yaml</w:t>
-      </w:r>
-      <w:proofErr w:type="spellEnd"/>
-      <w:proofErr w:type="gramEnd"/>
-      <w:r>
-        <w:t xml:space="preserve"> </w:t>
-      </w:r>
-    </w:p>
-    <w:p>
-      <w:proofErr w:type="gramStart"/>
-      <w:r>
-        <w:t>( if</w:t>
-      </w:r>
-      <w:proofErr w:type="gramEnd"/>
-      <w:r>
-        <w:t xml:space="preserve"> it is already installed but you don’t want another </w:t>
-      </w:r>
-      <w:proofErr w:type="gramStart"/>
-      <w:r>
-        <w:t>name )</w:t>
-      </w:r>
-      <w:proofErr w:type="gramEnd"/>
-    </w:p>
-    <w:p>
-      <w:r>
-        <w:rPr>
-          <w:b/>
-          <w:bCs/>
-        </w:rPr>
-        <w:t>Q</w:t>
-      </w:r>
-      <w:proofErr w:type="gramStart"/>
-      <w:r>
-        <w:rPr>
-          <w:b/>
-          <w:bCs/>
-        </w:rPr>
-        <w:t>5 :</w:t>
-      </w:r>
-      <w:proofErr w:type="gramEnd"/>
-      <w:r>
-        <w:rPr>
-          <w:b/>
-          <w:bCs/>
-        </w:rPr>
-        <w:t xml:space="preserve"> </w:t>
-      </w:r>
       <w:r>
         <w:t>Explain in your own words why a Helm chart is useful for applications.</w:t>
       </w:r>
@@ -1824,17 +1292,8 @@
           <w:b/>
           <w:bCs/>
         </w:rPr>
-        <w:t>A</w:t>
-      </w:r>
-      <w:proofErr w:type="gramStart"/>
-      <w:r>
-        <w:rPr>
-          <w:b/>
-          <w:bCs/>
-        </w:rPr>
-        <w:t>5 :</w:t>
-      </w:r>
-      <w:proofErr w:type="gramEnd"/>
+        <w:t>A5 :</w:t>
+      </w:r>
       <w:r>
         <w:rPr>
           <w:b/>
@@ -1892,9 +1351,8 @@
           <w:iCs w:val="0"/>
           <w:color w:val="auto"/>
         </w:rPr>
-        <w:t>Q</w:t>
-      </w:r>
-      <w:proofErr w:type="gramStart"/>
+        <w:t>Q6 :</w:t>
+      </w:r>
       <w:r>
         <w:rPr>
           <w:rStyle w:val="IntenseEmphasis"/>
@@ -1904,9 +1362,14 @@
           <w:iCs w:val="0"/>
           <w:color w:val="auto"/>
         </w:rPr>
-        <w:t>6 :</w:t>
-      </w:r>
-      <w:proofErr w:type="gramEnd"/>
+        <w:t xml:space="preserve"> </w:t>
+      </w:r>
+      <w:r>
+        <w:rPr>
+          <w:color w:val="auto"/>
+        </w:rPr>
+        <w:t>How did you setup the Default Backend as a fallback?</w:t>
+      </w:r>
     </w:p>
     <w:p>
       <w:pPr>
@@ -1928,9 +1391,8 @@
           <w:iCs w:val="0"/>
           <w:color w:val="auto"/>
         </w:rPr>
-        <w:t>A</w:t>
-      </w:r>
-      <w:proofErr w:type="gramStart"/>
+        <w:t>A6 :</w:t>
+      </w:r>
       <w:r>
         <w:rPr>
           <w:rStyle w:val="IntenseEmphasis"/>
@@ -1940,9 +1402,469 @@
           <w:iCs w:val="0"/>
           <w:color w:val="auto"/>
         </w:rPr>
-        <w:t>6 :</w:t>
-      </w:r>
-      <w:proofErr w:type="gramEnd"/>
+        <w:t xml:space="preserve"> </w:t>
+      </w:r>
+    </w:p>
+    <w:p>
+      <w:pPr>
+        <w:spacing w:line="240" w:lineRule="auto"/>
+        <w:rPr>
+          <w:color w:val="auto"/>
+          <w:lang w:val="en-BE"/>
+        </w:rPr>
+      </w:pPr>
+      <w:r>
+        <w:rPr>
+          <w:color w:val="auto"/>
+          <w:lang w:val="en-BE"/>
+        </w:rPr>
+        <w:t>apiVersion: networking.k8s.io/v1</w:t>
+      </w:r>
+    </w:p>
+    <w:p>
+      <w:pPr>
+        <w:spacing w:line="240" w:lineRule="auto"/>
+        <w:rPr>
+          <w:color w:val="auto"/>
+          <w:lang w:val="en-BE"/>
+        </w:rPr>
+      </w:pPr>
+      <w:r>
+        <w:rPr>
+          <w:color w:val="auto"/>
+          <w:lang w:val="en-BE"/>
+        </w:rPr>
+        <w:t>kind: Ingress</w:t>
+      </w:r>
+    </w:p>
+    <w:p>
+      <w:pPr>
+        <w:spacing w:line="240" w:lineRule="auto"/>
+        <w:rPr>
+          <w:color w:val="auto"/>
+          <w:lang w:val="en-BE"/>
+        </w:rPr>
+      </w:pPr>
+      <w:r>
+        <w:rPr>
+          <w:color w:val="auto"/>
+          <w:lang w:val="en-BE"/>
+        </w:rPr>
+        <w:t>metadata:</w:t>
+      </w:r>
+    </w:p>
+    <w:p>
+      <w:pPr>
+        <w:spacing w:line="240" w:lineRule="auto"/>
+        <w:rPr>
+          <w:color w:val="auto"/>
+          <w:lang w:val="en-BE"/>
+        </w:rPr>
+      </w:pPr>
+      <w:r>
+        <w:rPr>
+          <w:color w:val="auto"/>
+          <w:lang w:val="en-BE"/>
+        </w:rPr>
+        <w:t>  name: ingress-router</w:t>
+      </w:r>
+    </w:p>
+    <w:p>
+      <w:pPr>
+        <w:spacing w:line="240" w:lineRule="auto"/>
+        <w:rPr>
+          <w:color w:val="auto"/>
+          <w:lang w:val="en-BE"/>
+        </w:rPr>
+      </w:pPr>
+      <w:r>
+        <w:rPr>
+          <w:color w:val="auto"/>
+          <w:lang w:val="en-BE"/>
+        </w:rPr>
+        <w:t>  annotations:</w:t>
+      </w:r>
+    </w:p>
+    <w:p>
+      <w:pPr>
+        <w:spacing w:line="240" w:lineRule="auto"/>
+        <w:rPr>
+          <w:color w:val="auto"/>
+          <w:lang w:val="en-BE"/>
+        </w:rPr>
+      </w:pPr>
+      <w:r>
+        <w:rPr>
+          <w:color w:val="auto"/>
+          <w:lang w:val="en-BE"/>
+        </w:rPr>
+        <w:t>    ingress.kubernetes.io/ssl-redirect: "false"</w:t>
+      </w:r>
+    </w:p>
+    <w:p>
+      <w:pPr>
+        <w:spacing w:line="240" w:lineRule="auto"/>
+        <w:rPr>
+          <w:color w:val="auto"/>
+          <w:lang w:val="en-BE"/>
+        </w:rPr>
+      </w:pPr>
+      <w:r>
+        <w:rPr>
+          <w:color w:val="auto"/>
+          <w:lang w:val="en-BE"/>
+        </w:rPr>
+        <w:t>spec:</w:t>
+      </w:r>
+    </w:p>
+    <w:p>
+      <w:pPr>
+        <w:spacing w:line="240" w:lineRule="auto"/>
+        <w:rPr>
+          <w:color w:val="auto"/>
+          <w:lang w:val="en-BE"/>
+        </w:rPr>
+      </w:pPr>
+      <w:r>
+        <w:rPr>
+          <w:color w:val="auto"/>
+          <w:lang w:val="en-BE"/>
+        </w:rPr>
+        <w:t>  rules:</w:t>
+      </w:r>
+    </w:p>
+    <w:p>
+      <w:pPr>
+        <w:spacing w:line="240" w:lineRule="auto"/>
+        <w:rPr>
+          <w:color w:val="auto"/>
+          <w:lang w:val="en-BE"/>
+        </w:rPr>
+      </w:pPr>
+      <w:r>
+        <w:rPr>
+          <w:color w:val="auto"/>
+          <w:lang w:val="en-BE"/>
+        </w:rPr>
+        <w:lastRenderedPageBreak/>
+        <w:t>  - host: nginx.localhost</w:t>
+      </w:r>
+    </w:p>
+    <w:p>
+      <w:pPr>
+        <w:spacing w:line="240" w:lineRule="auto"/>
+        <w:rPr>
+          <w:color w:val="auto"/>
+          <w:lang w:val="en-BE"/>
+        </w:rPr>
+      </w:pPr>
+      <w:r>
+        <w:rPr>
+          <w:color w:val="auto"/>
+          <w:lang w:val="en-BE"/>
+        </w:rPr>
+        <w:t>    http:</w:t>
+      </w:r>
+    </w:p>
+    <w:p>
+      <w:pPr>
+        <w:spacing w:line="240" w:lineRule="auto"/>
+        <w:rPr>
+          <w:color w:val="auto"/>
+          <w:lang w:val="en-BE"/>
+        </w:rPr>
+      </w:pPr>
+      <w:r>
+        <w:rPr>
+          <w:color w:val="auto"/>
+          <w:lang w:val="en-BE"/>
+        </w:rPr>
+        <w:t>      paths:</w:t>
+      </w:r>
+    </w:p>
+    <w:p>
+      <w:pPr>
+        <w:spacing w:line="240" w:lineRule="auto"/>
+        <w:rPr>
+          <w:color w:val="auto"/>
+          <w:lang w:val="en-BE"/>
+        </w:rPr>
+      </w:pPr>
+      <w:r>
+        <w:rPr>
+          <w:color w:val="auto"/>
+          <w:lang w:val="en-BE"/>
+        </w:rPr>
+        <w:t>      - path: /</w:t>
+      </w:r>
+    </w:p>
+    <w:p>
+      <w:pPr>
+        <w:spacing w:line="240" w:lineRule="auto"/>
+        <w:rPr>
+          <w:color w:val="auto"/>
+          <w:lang w:val="en-BE"/>
+        </w:rPr>
+      </w:pPr>
+      <w:r>
+        <w:rPr>
+          <w:color w:val="auto"/>
+          <w:lang w:val="en-BE"/>
+        </w:rPr>
+        <w:t>        pathType: Prefix</w:t>
+      </w:r>
+    </w:p>
+    <w:p>
+      <w:pPr>
+        <w:spacing w:line="240" w:lineRule="auto"/>
+        <w:rPr>
+          <w:color w:val="auto"/>
+          <w:lang w:val="en-BE"/>
+        </w:rPr>
+      </w:pPr>
+      <w:r>
+        <w:rPr>
+          <w:color w:val="auto"/>
+          <w:lang w:val="en-BE"/>
+        </w:rPr>
+        <w:t>        backend:</w:t>
+      </w:r>
+    </w:p>
+    <w:p>
+      <w:pPr>
+        <w:spacing w:line="240" w:lineRule="auto"/>
+        <w:rPr>
+          <w:color w:val="auto"/>
+          <w:lang w:val="en-BE"/>
+        </w:rPr>
+      </w:pPr>
+      <w:r>
+        <w:rPr>
+          <w:color w:val="auto"/>
+          <w:lang w:val="en-BE"/>
+        </w:rPr>
+        <w:t>          service:</w:t>
+      </w:r>
+    </w:p>
+    <w:p>
+      <w:pPr>
+        <w:spacing w:line="240" w:lineRule="auto"/>
+        <w:rPr>
+          <w:color w:val="auto"/>
+          <w:lang w:val="en-BE"/>
+        </w:rPr>
+      </w:pPr>
+      <w:r>
+        <w:rPr>
+          <w:color w:val="auto"/>
+          <w:lang w:val="en-BE"/>
+        </w:rPr>
+        <w:t>            name: svc-nginx</w:t>
+      </w:r>
+    </w:p>
+    <w:p>
+      <w:pPr>
+        <w:spacing w:line="240" w:lineRule="auto"/>
+        <w:rPr>
+          <w:color w:val="auto"/>
+          <w:lang w:val="en-BE"/>
+        </w:rPr>
+      </w:pPr>
+      <w:r>
+        <w:rPr>
+          <w:color w:val="auto"/>
+          <w:lang w:val="en-BE"/>
+        </w:rPr>
+        <w:t>            port:</w:t>
+      </w:r>
+    </w:p>
+    <w:p>
+      <w:pPr>
+        <w:spacing w:line="240" w:lineRule="auto"/>
+        <w:rPr>
+          <w:color w:val="auto"/>
+          <w:lang w:val="en-BE"/>
+        </w:rPr>
+      </w:pPr>
+      <w:r>
+        <w:rPr>
+          <w:color w:val="auto"/>
+          <w:lang w:val="en-BE"/>
+        </w:rPr>
+        <w:t>              number: 80</w:t>
+      </w:r>
+    </w:p>
+    <w:p>
+      <w:pPr>
+        <w:spacing w:line="240" w:lineRule="auto"/>
+        <w:rPr>
+          <w:color w:val="auto"/>
+          <w:lang w:val="en-BE"/>
+        </w:rPr>
+      </w:pPr>
+      <w:r>
+        <w:rPr>
+          <w:color w:val="auto"/>
+          <w:lang w:val="en-BE"/>
+        </w:rPr>
+        <w:t>  - host: vue.localhost</w:t>
+      </w:r>
+    </w:p>
+    <w:p>
+      <w:pPr>
+        <w:spacing w:line="240" w:lineRule="auto"/>
+        <w:rPr>
+          <w:color w:val="auto"/>
+          <w:lang w:val="en-BE"/>
+        </w:rPr>
+      </w:pPr>
+      <w:r>
+        <w:rPr>
+          <w:color w:val="auto"/>
+          <w:lang w:val="en-BE"/>
+        </w:rPr>
+        <w:t>    http:</w:t>
+      </w:r>
+    </w:p>
+    <w:p>
+      <w:pPr>
+        <w:spacing w:line="240" w:lineRule="auto"/>
+        <w:rPr>
+          <w:color w:val="auto"/>
+          <w:lang w:val="en-BE"/>
+        </w:rPr>
+      </w:pPr>
+      <w:r>
+        <w:rPr>
+          <w:color w:val="auto"/>
+          <w:lang w:val="en-BE"/>
+        </w:rPr>
+        <w:t>      paths:</w:t>
+      </w:r>
+    </w:p>
+    <w:p>
+      <w:pPr>
+        <w:spacing w:line="240" w:lineRule="auto"/>
+        <w:rPr>
+          <w:color w:val="auto"/>
+          <w:lang w:val="en-BE"/>
+        </w:rPr>
+      </w:pPr>
+      <w:r>
+        <w:rPr>
+          <w:color w:val="auto"/>
+          <w:lang w:val="en-BE"/>
+        </w:rPr>
+        <w:t>      - path: /</w:t>
+      </w:r>
+    </w:p>
+    <w:p>
+      <w:pPr>
+        <w:spacing w:line="240" w:lineRule="auto"/>
+        <w:rPr>
+          <w:color w:val="auto"/>
+          <w:lang w:val="en-BE"/>
+        </w:rPr>
+      </w:pPr>
+      <w:r>
+        <w:rPr>
+          <w:color w:val="auto"/>
+          <w:lang w:val="en-BE"/>
+        </w:rPr>
+        <w:t>        pathType: Prefix</w:t>
+      </w:r>
+    </w:p>
+    <w:p>
+      <w:pPr>
+        <w:spacing w:line="240" w:lineRule="auto"/>
+        <w:rPr>
+          <w:color w:val="auto"/>
+          <w:lang w:val="en-BE"/>
+        </w:rPr>
+      </w:pPr>
+      <w:r>
+        <w:rPr>
+          <w:color w:val="auto"/>
+          <w:lang w:val="en-BE"/>
+        </w:rPr>
+        <w:t>        backend:</w:t>
+      </w:r>
+    </w:p>
+    <w:p>
+      <w:pPr>
+        <w:spacing w:line="240" w:lineRule="auto"/>
+        <w:rPr>
+          <w:color w:val="auto"/>
+          <w:lang w:val="en-BE"/>
+        </w:rPr>
+      </w:pPr>
+      <w:r>
+        <w:rPr>
+          <w:color w:val="auto"/>
+          <w:lang w:val="en-BE"/>
+        </w:rPr>
+        <w:t>          service:</w:t>
+      </w:r>
+    </w:p>
+    <w:p>
+      <w:pPr>
+        <w:spacing w:line="240" w:lineRule="auto"/>
+        <w:rPr>
+          <w:color w:val="auto"/>
+          <w:lang w:val="en-BE"/>
+        </w:rPr>
+      </w:pPr>
+      <w:r>
+        <w:rPr>
+          <w:color w:val="auto"/>
+          <w:lang w:val="en-BE"/>
+        </w:rPr>
+        <w:t>            name: svc-vue-app</w:t>
+      </w:r>
+    </w:p>
+    <w:p>
+      <w:pPr>
+        <w:spacing w:line="240" w:lineRule="auto"/>
+        <w:rPr>
+          <w:color w:val="auto"/>
+          <w:lang w:val="en-BE"/>
+        </w:rPr>
+      </w:pPr>
+      <w:r>
+        <w:rPr>
+          <w:color w:val="auto"/>
+          <w:lang w:val="en-BE"/>
+        </w:rPr>
+        <w:t>            port:</w:t>
+      </w:r>
+    </w:p>
+    <w:p>
+      <w:pPr>
+        <w:spacing w:line="240" w:lineRule="auto"/>
+        <w:rPr>
+          <w:color w:val="auto"/>
+          <w:lang w:val="en-BE"/>
+        </w:rPr>
+      </w:pPr>
+      <w:r>
+        <w:rPr>
+          <w:color w:val="auto"/>
+          <w:lang w:val="en-BE"/>
+        </w:rPr>
+        <w:t>              number: 80</w:t>
+      </w:r>
+    </w:p>
+    <w:p>
+      <w:pPr>
+        <w:rPr>
+          <w:rStyle w:val="IntenseEmphasis"/>
+          <w:b/>
+          <w:bCs/>
+          <w:i w:val="0"/>
+          <w:iCs w:val="0"/>
+          <w:color w:val="auto"/>
+        </w:rPr>
+      </w:pPr>
     </w:p>
     <w:p>
       <w:pPr>
@@ -1989,15 +1911,7 @@
         </w:numPr>
       </w:pPr>
       <w:r>
-        <w:t xml:space="preserve">How to work with volumes </w:t>
-      </w:r>
-      <w:proofErr w:type="gramStart"/>
-      <w:r>
-        <w:t>( storage</w:t>
-      </w:r>
-      <w:proofErr w:type="gramEnd"/>
-      <w:r>
-        <w:t xml:space="preserve"> )</w:t>
+        <w:t>How to work with volumes ( storage )</w:t>
       </w:r>
     </w:p>
     <w:p>
@@ -2009,7 +1923,7 @@
         </w:numPr>
       </w:pPr>
       <w:r>
-        <w:t>S</w:t>
+        <w:t>How to utilize Helm repos for multiple projects</w:t>
       </w:r>
     </w:p>
     <w:p>
@@ -2021,7 +1935,7 @@
         </w:numPr>
       </w:pPr>
       <w:r>
-        <w:t>S</w:t>
+        <w:t>Utilising Ingress as route handlers</w:t>
       </w:r>
     </w:p>
     <w:p/>
@@ -2062,7 +1976,6 @@
         <w:rPr>
           <w:i/>
         </w:rPr>
-        <w:lastRenderedPageBreak/>
         <w:t>Thinking about this will make sure you remember the key take-aways and important details better and longer.</w:t>
       </w:r>
     </w:p>
@@ -2076,13 +1989,9 @@
         <w:spacing w:after="44"/>
       </w:pPr>
       <w:r>
-        <w:t xml:space="preserve">What is persistent volume and what can it </w:t>
-      </w:r>
-      <w:proofErr w:type="gramStart"/>
-      <w:r>
-        <w:t>do ?</w:t>
-      </w:r>
-      <w:proofErr w:type="gramEnd"/>
+        <w:lastRenderedPageBreak/>
+        <w:t>What is persistent volume and what can it do ?</w:t>
+      </w:r>
     </w:p>
     <w:p>
       <w:pPr>
@@ -2094,7 +2003,10 @@
         <w:spacing w:after="44"/>
       </w:pPr>
       <w:r>
-        <w:t>S</w:t>
+        <w:t>What does the utilization of Helm make possible</w:t>
+      </w:r>
+      <w:r>
+        <w:t xml:space="preserve"> ?</w:t>
       </w:r>
     </w:p>
     <w:p>
@@ -2107,7 +2019,7 @@
         <w:spacing w:after="44"/>
       </w:pPr>
       <w:r>
-        <w:t>S</w:t>
+        <w:t>What do Ingress serve as</w:t>
       </w:r>
     </w:p>
     <w:p>
@@ -2188,15 +2100,7 @@
         <w:ind w:hanging="360"/>
       </w:pPr>
       <w:r>
-        <w:t xml:space="preserve">&lt;For labs on Azure&gt; I have shut down any resources that are in use, </w:t>
-      </w:r>
-      <w:proofErr w:type="gramStart"/>
-      <w:r>
-        <w:t>in order to</w:t>
-      </w:r>
-      <w:proofErr w:type="gramEnd"/>
-      <w:r>
-        <w:t xml:space="preserve"> avoid unexpected costs. </w:t>
+        <w:t xml:space="preserve">&lt;For labs on Azure&gt; I have shut down any resources that are in use, in order to avoid unexpected costs. </w:t>
       </w:r>
     </w:p>
     <w:sectPr>

</xml_diff>